<commit_message>
finition du rapport ET du project
</commit_message>
<xml_diff>
--- a/CAHIER DE CHARGE1.docx
+++ b/CAHIER DE CHARGE1.docx
@@ -3,61 +3,6 @@
 <w:document xmlns:wpc="http://schemas.microsoft.com/office/word/2010/wordprocessingCanvas" xmlns:cx="http://schemas.microsoft.com/office/drawing/2014/chartex" xmlns:cx1="http://schemas.microsoft.com/office/drawing/2015/9/8/chartex" xmlns:cx2="http://schemas.microsoft.com/office/drawing/2015/10/21/chartex" xmlns:cx3="http://schemas.microsoft.com/office/drawing/2016/5/9/chartex" xmlns:cx4="http://schemas.microsoft.com/office/drawing/2016/5/10/chartex" xmlns:cx5="http://schemas.microsoft.com/office/drawing/2016/5/11/chartex" xmlns:cx6="http://schemas.microsoft.com/office/drawing/2016/5/12/chartex" xmlns:cx7="http://schemas.microsoft.com/office/drawing/2016/5/13/chartex" xmlns:cx8="http://schemas.microsoft.com/office/drawing/2016/5/14/chartex" xmlns:mc="http://schemas.openxmlformats.org/markup-compatibility/2006" xmlns:aink="http://schemas.microsoft.com/office/drawing/2016/ink" xmlns:am3d="http://schemas.microsoft.com/office/drawing/2017/model3d" xmlns:o="urn:schemas-microsoft-com:office:office" xmlns:oel="http://schemas.microsoft.com/office/2019/extlst" xmlns:r="http://schemas.openxmlformats.org/officeDocument/2006/relationships" xmlns:m="http://schemas.openxmlformats.org/officeDocument/2006/math" xmlns:v="urn:schemas-microsoft-com:vml" xmlns:wp14="http://schemas.microsoft.com/office/word/2010/wordprocessingDrawing" xmlns:wp="http://schemas.openxmlformats.org/drawingml/2006/wordprocessingDrawing" xmlns:w10="urn:schemas-microsoft-com:office:word" xmlns:w="http://schemas.openxmlformats.org/wordprocessingml/2006/main" xmlns:w14="http://schemas.microsoft.com/office/word/2010/wordml" xmlns:w15="http://schemas.microsoft.com/office/word/2012/wordml" xmlns:w16cex="http://schemas.microsoft.com/office/word/2018/wordml/cex" xmlns:w16cid="http://schemas.microsoft.com/office/word/2016/wordml/cid" xmlns:w16="http://schemas.microsoft.com/office/word/2018/wordml" xmlns:w16sdtdh="http://schemas.microsoft.com/office/word/2020/wordml/sdtdatahash" xmlns:w16se="http://schemas.microsoft.com/office/word/2015/wordml/symex" xmlns:wpg="http://schemas.microsoft.com/office/word/2010/wordprocessingGroup" xmlns:wpi="http://schemas.microsoft.com/office/word/2010/wordprocessingInk" xmlns:wne="http://schemas.microsoft.com/office/word/2006/wordml" xmlns:wps="http://schemas.microsoft.com/office/word/2010/wordprocessingShape" mc:Ignorable="w14 w15 w16se w16cid w16 w16cex w16sdtdh wp14">
   <w:background w:color="FFFFFF" w:themeColor="background1"/>
   <w:body>
-    <w:p>
-      <w:pPr>
-        <w:jc w:val="center"/>
-        <w:rPr>
-          <w:rFonts w:ascii="Times New Roman" w:hAnsi="Times New Roman" w:cs="Times New Roman"/>
-          <w:color w:val="4472C4" w:themeColor="accent1"/>
-          <w:sz w:val="36"/>
-          <w:szCs w:val="36"/>
-          <w:u w:val="single"/>
-        </w:rPr>
-      </w:pPr>
-    </w:p>
-    <w:p>
-      <w:r>
-        <w:t>CONCEPTION ET REALISATION D’UNE APPLICATION MOBILE D’ACHAT DE TICKET D’ACCES D’UNE FOIRE : CAS DU MARCHÉ DE NÖEL DE DOUALA</w:t>
-      </w:r>
-    </w:p>
-    <w:p>
-      <w:r>
-        <w:t>Page de garde</w:t>
-      </w:r>
-    </w:p>
-    <w:p>
-      <w:pPr>
-        <w:rPr>
-          <w:rFonts w:ascii="Times New Roman" w:hAnsi="Times New Roman" w:cs="Times New Roman"/>
-          <w:color w:val="4472C4" w:themeColor="accent1"/>
-          <w:sz w:val="36"/>
-          <w:szCs w:val="36"/>
-          <w:u w:val="single"/>
-        </w:rPr>
-      </w:pPr>
-      <w:r>
-        <w:rPr>
-          <w:rFonts w:ascii="Times New Roman" w:hAnsi="Times New Roman" w:cs="Times New Roman"/>
-          <w:color w:val="4472C4" w:themeColor="accent1"/>
-          <w:sz w:val="36"/>
-          <w:szCs w:val="36"/>
-          <w:u w:val="single"/>
-        </w:rPr>
-        <w:br w:type="page"/>
-      </w:r>
-    </w:p>
-    <w:p>
-      <w:pPr>
-        <w:jc w:val="center"/>
-        <w:rPr>
-          <w:rFonts w:ascii="Times New Roman" w:hAnsi="Times New Roman" w:cs="Times New Roman"/>
-          <w:color w:val="4472C4" w:themeColor="accent1"/>
-          <w:sz w:val="36"/>
-          <w:szCs w:val="36"/>
-          <w:u w:val="single"/>
-        </w:rPr>
-      </w:pPr>
-    </w:p>
     <w:p>
       <w:pPr>
         <w:rPr>
@@ -668,15 +613,35 @@
           <w:sz w:val="24"/>
           <w:szCs w:val="24"/>
         </w:rPr>
-        <w:t>DJIOGAP NZOYEM Cédric</w:t>
-      </w:r>
-      <w:r>
-        <w:rPr>
-          <w:rFonts w:ascii="Times New Roman" w:hAnsi="Times New Roman" w:cs="Times New Roman"/>
-          <w:sz w:val="24"/>
-          <w:szCs w:val="24"/>
-        </w:rPr>
-        <w:t xml:space="preserve">  directeur général d’</w:t>
+        <w:t xml:space="preserve">DJIOGAP NZOYEM </w:t>
+      </w:r>
+      <w:proofErr w:type="gramStart"/>
+      <w:r>
+        <w:rPr>
+          <w:rFonts w:ascii="Times New Roman" w:hAnsi="Times New Roman" w:cs="Times New Roman"/>
+          <w:b/>
+          <w:bCs/>
+          <w:sz w:val="24"/>
+          <w:szCs w:val="24"/>
+        </w:rPr>
+        <w:t>Cédric</w:t>
+      </w:r>
+      <w:r>
+        <w:rPr>
+          <w:rFonts w:ascii="Times New Roman" w:hAnsi="Times New Roman" w:cs="Times New Roman"/>
+          <w:sz w:val="24"/>
+          <w:szCs w:val="24"/>
+        </w:rPr>
+        <w:t xml:space="preserve">  directeur</w:t>
+      </w:r>
+      <w:proofErr w:type="gramEnd"/>
+      <w:r>
+        <w:rPr>
+          <w:rFonts w:ascii="Times New Roman" w:hAnsi="Times New Roman" w:cs="Times New Roman"/>
+          <w:sz w:val="24"/>
+          <w:szCs w:val="24"/>
+        </w:rPr>
+        <w:t xml:space="preserve"> général d’</w:t>
       </w:r>
       <w:r>
         <w:rPr>
@@ -784,33 +749,15 @@
           <w:sz w:val="24"/>
           <w:szCs w:val="24"/>
         </w:rPr>
-        <w:t xml:space="preserve">Monsieur BRICE &amp; Mme. KOUREL TAI </w:t>
-      </w:r>
-      <w:r>
-        <w:rPr>
-          <w:rFonts w:ascii="Times New Roman" w:hAnsi="Times New Roman" w:cs="Times New Roman"/>
-          <w:b/>
-          <w:bCs/>
-          <w:sz w:val="24"/>
-          <w:szCs w:val="24"/>
-        </w:rPr>
-        <w:t>GERMAINE</w:t>
-      </w:r>
-      <w:r>
-        <w:rPr>
-          <w:rFonts w:ascii="Times New Roman" w:hAnsi="Times New Roman" w:cs="Times New Roman"/>
-          <w:sz w:val="24"/>
-          <w:szCs w:val="24"/>
-        </w:rPr>
-        <w:t xml:space="preserve"> pour</w:t>
-      </w:r>
-      <w:r>
-        <w:rPr>
-          <w:rFonts w:ascii="Times New Roman" w:hAnsi="Times New Roman" w:cs="Times New Roman"/>
-          <w:sz w:val="24"/>
-          <w:szCs w:val="24"/>
-        </w:rPr>
-        <w:t xml:space="preserve"> tous leurs conseils et leurs disponibilités ; </w:t>
+        <w:t>Monsieur BRICE &amp; Mme. KOUREL TAI GERMAINE</w:t>
+      </w:r>
+      <w:r>
+        <w:rPr>
+          <w:rFonts w:ascii="Times New Roman" w:hAnsi="Times New Roman" w:cs="Times New Roman"/>
+          <w:sz w:val="24"/>
+          <w:szCs w:val="24"/>
+        </w:rPr>
+        <w:t xml:space="preserve"> pour tous leurs conseils et leurs disponibilités ; </w:t>
       </w:r>
     </w:p>
     <w:p>
@@ -1021,7 +968,15 @@
         <w:t xml:space="preserve">REMERCIEMENT </w:t>
       </w:r>
       <w:r>
-        <w:t>…………………………………………………………………………………………………………………………….. 3</w:t>
+        <w:t>………………………………………………………………………………………………………………………</w:t>
+      </w:r>
+      <w:proofErr w:type="gramStart"/>
+      <w:r>
+        <w:t>…….</w:t>
+      </w:r>
+      <w:proofErr w:type="gramEnd"/>
+      <w:r>
+        <w:t>. 3</w:t>
       </w:r>
     </w:p>
     <w:p>
@@ -1029,7 +984,15 @@
         <w:t>SOMMAIRE</w:t>
       </w:r>
       <w:r>
-        <w:t xml:space="preserve"> …………………………………………………………………………………………………………………………………….. 4</w:t>
+        <w:t xml:space="preserve"> ………………………………………………………………………………………………………………………………</w:t>
+      </w:r>
+      <w:proofErr w:type="gramStart"/>
+      <w:r>
+        <w:t>…….</w:t>
+      </w:r>
+      <w:proofErr w:type="gramEnd"/>
+      <w:r>
+        <w:t>. 4</w:t>
       </w:r>
     </w:p>
     <w:p>
@@ -1053,7 +1016,15 @@
         <w:t xml:space="preserve">LISTE DES TABLEAUX </w:t>
       </w:r>
       <w:r>
-        <w:t>……………………………………………………………………………………………………………………….. 9</w:t>
+        <w:t>…………………………………………………………………………………………………………………</w:t>
+      </w:r>
+      <w:proofErr w:type="gramStart"/>
+      <w:r>
+        <w:t>…….</w:t>
+      </w:r>
+      <w:proofErr w:type="gramEnd"/>
+      <w:r>
+        <w:t>. 9</w:t>
       </w:r>
     </w:p>
     <w:p>
@@ -1071,7 +1042,15 @@
     </w:p>
     <w:p>
       <w:r>
-        <w:t>ABSTRACT……………………………………………………………………………………………………………………………………….. 12</w:t>
+        <w:t>ABSTRACT…………………………………………………………………………………………………………………………………</w:t>
+      </w:r>
+      <w:proofErr w:type="gramStart"/>
+      <w:r>
+        <w:t>…….</w:t>
+      </w:r>
+      <w:proofErr w:type="gramEnd"/>
+      <w:r>
+        <w:t>. 12</w:t>
       </w:r>
     </w:p>
     <w:p>
@@ -1158,19 +1137,33 @@
         <w:rPr>
           <w:rFonts w:cstheme="minorHAnsi"/>
         </w:rPr>
-        <w:t>……….. 19</w:t>
-      </w:r>
-    </w:p>
-    <w:p>
-      <w:pPr>
+        <w:t>…</w:t>
+      </w:r>
+      <w:proofErr w:type="gramStart"/>
+      <w:r>
         <w:rPr>
           <w:rFonts w:cstheme="minorHAnsi"/>
         </w:rPr>
-      </w:pPr>
+        <w:t>…….</w:t>
+      </w:r>
+      <w:proofErr w:type="gramEnd"/>
       <w:r>
         <w:rPr>
           <w:rFonts w:cstheme="minorHAnsi"/>
         </w:rPr>
+        <w:t>. 19</w:t>
+      </w:r>
+    </w:p>
+    <w:p>
+      <w:pPr>
+        <w:rPr>
+          <w:rFonts w:cstheme="minorHAnsi"/>
+        </w:rPr>
+      </w:pPr>
+      <w:r>
+        <w:rPr>
+          <w:rFonts w:cstheme="minorHAnsi"/>
+        </w:rPr>
         <w:t xml:space="preserve">   SECTION I : CAHIER DE CHARGE………………………………………………………………………………………</w:t>
       </w:r>
       <w:r>
@@ -1196,38 +1189,66 @@
         <w:rPr>
           <w:rFonts w:cstheme="minorHAnsi"/>
         </w:rPr>
-        <w:t>………….. 25</w:t>
-      </w:r>
-    </w:p>
-    <w:p>
-      <w:pPr>
+        <w:t>……</w:t>
+      </w:r>
+      <w:proofErr w:type="gramStart"/>
+      <w:r>
         <w:rPr>
           <w:rFonts w:cstheme="minorHAnsi"/>
         </w:rPr>
-      </w:pPr>
+        <w:t>…….</w:t>
+      </w:r>
+      <w:proofErr w:type="gramEnd"/>
       <w:r>
         <w:rPr>
           <w:rFonts w:cstheme="minorHAnsi"/>
         </w:rPr>
+        <w:t>. 25</w:t>
+      </w:r>
+    </w:p>
+    <w:p>
+      <w:pPr>
+        <w:rPr>
+          <w:rFonts w:cstheme="minorHAnsi"/>
+        </w:rPr>
+      </w:pPr>
+      <w:r>
+        <w:rPr>
+          <w:rFonts w:cstheme="minorHAnsi"/>
+        </w:rPr>
         <w:t>CHAPITRE III : ANALYSE ET CONCEPTION DE LA SOLUTION …………………………………………………</w:t>
       </w:r>
       <w:r>
         <w:rPr>
           <w:rFonts w:cstheme="minorHAnsi"/>
         </w:rPr>
-        <w:t>………….. 27</w:t>
-      </w:r>
-    </w:p>
-    <w:p>
-      <w:pPr>
+        <w:t>……</w:t>
+      </w:r>
+      <w:proofErr w:type="gramStart"/>
+      <w:r>
         <w:rPr>
           <w:rFonts w:cstheme="minorHAnsi"/>
         </w:rPr>
-      </w:pPr>
+        <w:t>…….</w:t>
+      </w:r>
+      <w:proofErr w:type="gramEnd"/>
       <w:r>
         <w:rPr>
           <w:rFonts w:cstheme="minorHAnsi"/>
         </w:rPr>
+        <w:t>. 27</w:t>
+      </w:r>
+    </w:p>
+    <w:p>
+      <w:pPr>
+        <w:rPr>
+          <w:rFonts w:cstheme="minorHAnsi"/>
+        </w:rPr>
+      </w:pPr>
+      <w:r>
+        <w:rPr>
+          <w:rFonts w:cstheme="minorHAnsi"/>
+        </w:rPr>
         <w:t xml:space="preserve">   SECTION I : ANALYSE ………………………………………………………………………………………………………………</w:t>
       </w:r>
       <w:r>
@@ -1253,38 +1274,66 @@
         <w:rPr>
           <w:rFonts w:cstheme="minorHAnsi"/>
         </w:rPr>
-        <w:t>……….. 36</w:t>
-      </w:r>
-    </w:p>
-    <w:p>
-      <w:pPr>
+        <w:t>…</w:t>
+      </w:r>
+      <w:proofErr w:type="gramStart"/>
+      <w:r>
         <w:rPr>
           <w:rFonts w:cstheme="minorHAnsi"/>
         </w:rPr>
-      </w:pPr>
+        <w:t>…….</w:t>
+      </w:r>
+      <w:proofErr w:type="gramEnd"/>
       <w:r>
         <w:rPr>
           <w:rFonts w:cstheme="minorHAnsi"/>
         </w:rPr>
+        <w:t>. 36</w:t>
+      </w:r>
+    </w:p>
+    <w:p>
+      <w:pPr>
+        <w:rPr>
+          <w:rFonts w:cstheme="minorHAnsi"/>
+        </w:rPr>
+      </w:pPr>
+      <w:r>
+        <w:rPr>
+          <w:rFonts w:cstheme="minorHAnsi"/>
+        </w:rPr>
         <w:t>CHAPITRE IV : REALISATION ET DISCUCTION DE LA SOLUTION ……………………………………………</w:t>
       </w:r>
       <w:r>
         <w:rPr>
           <w:rFonts w:cstheme="minorHAnsi"/>
         </w:rPr>
-        <w:t>………….. 39</w:t>
-      </w:r>
-    </w:p>
-    <w:p>
-      <w:pPr>
+        <w:t>……</w:t>
+      </w:r>
+      <w:proofErr w:type="gramStart"/>
+      <w:r>
         <w:rPr>
           <w:rFonts w:cstheme="minorHAnsi"/>
         </w:rPr>
-      </w:pPr>
+        <w:t>…….</w:t>
+      </w:r>
+      <w:proofErr w:type="gramEnd"/>
       <w:r>
         <w:rPr>
           <w:rFonts w:cstheme="minorHAnsi"/>
         </w:rPr>
+        <w:t>. 39</w:t>
+      </w:r>
+    </w:p>
+    <w:p>
+      <w:pPr>
+        <w:rPr>
+          <w:rFonts w:cstheme="minorHAnsi"/>
+        </w:rPr>
+      </w:pPr>
+      <w:r>
+        <w:rPr>
+          <w:rFonts w:cstheme="minorHAnsi"/>
+        </w:rPr>
         <w:t xml:space="preserve">   SECTION I : ENVIRONNEMENT </w:t>
       </w:r>
       <w:r>
@@ -1330,7 +1379,21 @@
         <w:rPr>
           <w:rFonts w:cstheme="minorHAnsi"/>
         </w:rPr>
-        <w:t>BIBLIOGRAPHIE……………………………………………………………………………………………………………………………….. 48</w:t>
+        <w:t>BIBLIOGRAPHIE…………………………………………………………………………………………………………………………</w:t>
+      </w:r>
+      <w:proofErr w:type="gramStart"/>
+      <w:r>
+        <w:rPr>
+          <w:rFonts w:cstheme="minorHAnsi"/>
+        </w:rPr>
+        <w:t>…….</w:t>
+      </w:r>
+      <w:proofErr w:type="gramEnd"/>
+      <w:r>
+        <w:rPr>
+          <w:rFonts w:cstheme="minorHAnsi"/>
+        </w:rPr>
+        <w:t>. 48</w:t>
       </w:r>
     </w:p>
     <w:p>
@@ -1393,7 +1456,10 @@
       <w:bookmarkStart w:id="9" w:name="_Toc141522290"/>
       <w:bookmarkStart w:id="10" w:name="_Toc141525244"/>
       <w:bookmarkStart w:id="11" w:name="_Toc142316859"/>
-      <w:r>
+    </w:p>
+    <w:p>
+      <w:pPr>
+        <w:jc w:val="center"/>
         <w:rPr>
           <w:rFonts w:ascii="Times New Roman" w:hAnsi="Times New Roman" w:cs="Times New Roman"/>
           <w:color w:val="4472C4" w:themeColor="accent1"/>
@@ -1401,7 +1467,15 @@
           <w:szCs w:val="36"/>
           <w:u w:val="single"/>
         </w:rPr>
-        <w:lastRenderedPageBreak/>
+      </w:pPr>
+      <w:r>
+        <w:rPr>
+          <w:rFonts w:ascii="Times New Roman" w:hAnsi="Times New Roman" w:cs="Times New Roman"/>
+          <w:color w:val="4472C4" w:themeColor="accent1"/>
+          <w:sz w:val="36"/>
+          <w:szCs w:val="36"/>
+          <w:u w:val="single"/>
+        </w:rPr>
         <w:t>A</w:t>
       </w:r>
       <w:r>
@@ -2706,6 +2780,7 @@
           <w:sz w:val="24"/>
           <w:szCs w:val="24"/>
         </w:rPr>
+        <w:lastRenderedPageBreak/>
         <w:t>Cycle des BTS Commerciaux</w:t>
       </w:r>
     </w:p>
@@ -2758,7 +2833,6 @@
                 <w:rFonts w:ascii="Times New Roman" w:eastAsia="Times New Roman" w:hAnsi="Times New Roman" w:cs="Times New Roman"/>
                 <w:color w:val="000000" w:themeColor="text1"/>
               </w:rPr>
-              <w:lastRenderedPageBreak/>
               <w:t xml:space="preserve">Assurance </w:t>
             </w:r>
           </w:p>
@@ -3933,6 +4007,7 @@
           <w:sz w:val="24"/>
           <w:szCs w:val="24"/>
         </w:rPr>
+        <w:lastRenderedPageBreak/>
         <w:t>MASTER PROFESSIONNEL :</w:t>
       </w:r>
     </w:p>
@@ -3959,7 +4034,6 @@
           <w:rFonts w:ascii="Times New Roman" w:eastAsia="Times New Roman" w:hAnsi="Times New Roman" w:cs="Times New Roman"/>
           <w:color w:val="000000" w:themeColor="text1"/>
         </w:rPr>
-        <w:lastRenderedPageBreak/>
         <w:t>Génie Electrique et informatique industrielle ;</w:t>
       </w:r>
     </w:p>
@@ -5024,6 +5098,50 @@
         <w:rPr>
           <w:rFonts w:ascii="Times New Roman" w:hAnsi="Times New Roman" w:cs="Times New Roman"/>
         </w:rPr>
+        <w:t>…………………</w:t>
+      </w:r>
+      <w:proofErr w:type="gramStart"/>
+      <w:r>
+        <w:rPr>
+          <w:rFonts w:ascii="Times New Roman" w:hAnsi="Times New Roman" w:cs="Times New Roman"/>
+        </w:rPr>
+        <w:t>……</w:t>
+      </w:r>
+      <w:r>
+        <w:rPr>
+          <w:rFonts w:ascii="Times New Roman" w:hAnsi="Times New Roman" w:cs="Times New Roman"/>
+        </w:rPr>
+        <w:t>.</w:t>
+      </w:r>
+      <w:proofErr w:type="gramEnd"/>
+      <w:r>
+        <w:rPr>
+          <w:rFonts w:ascii="Times New Roman" w:hAnsi="Times New Roman" w:cs="Times New Roman"/>
+        </w:rPr>
+        <w:t>……</w:t>
+      </w:r>
+      <w:r>
+        <w:rPr>
+          <w:rFonts w:ascii="Times New Roman" w:hAnsi="Times New Roman" w:cs="Times New Roman"/>
+        </w:rPr>
+        <w:t>………</w:t>
+      </w:r>
+      <w:r>
+        <w:rPr>
+          <w:rFonts w:ascii="Times New Roman" w:hAnsi="Times New Roman" w:cs="Times New Roman"/>
+        </w:rPr>
+        <w:t>.</w:t>
+      </w:r>
+      <w:r>
+        <w:rPr>
+          <w:rFonts w:ascii="Times New Roman" w:hAnsi="Times New Roman" w:cs="Times New Roman"/>
+        </w:rPr>
+        <w:t>.</w:t>
+      </w:r>
+      <w:r>
+        <w:rPr>
+          <w:rFonts w:ascii="Times New Roman" w:hAnsi="Times New Roman" w:cs="Times New Roman"/>
+        </w:rPr>
         <w:t>………………………</w:t>
       </w:r>
       <w:r>
@@ -5036,20 +5154,92 @@
         <w:rPr>
           <w:rFonts w:ascii="Times New Roman" w:hAnsi="Times New Roman" w:cs="Times New Roman"/>
         </w:rPr>
+        <w:t>22</w:t>
+      </w:r>
+    </w:p>
+    <w:p>
+      <w:pPr>
+        <w:rPr>
+          <w:rFonts w:ascii="Times New Roman" w:hAnsi="Times New Roman" w:cs="Times New Roman"/>
+        </w:rPr>
+      </w:pPr>
+      <w:r>
+        <w:rPr>
+          <w:rFonts w:ascii="Times New Roman" w:hAnsi="Times New Roman" w:cs="Times New Roman"/>
+        </w:rPr>
+        <w:t xml:space="preserve">Tableau3 : </w:t>
+      </w:r>
+      <w:r>
+        <w:rPr>
+          <w:rFonts w:ascii="Times New Roman" w:hAnsi="Times New Roman" w:cs="Times New Roman"/>
+        </w:rPr>
+        <w:t xml:space="preserve">ressource </w:t>
+      </w:r>
+      <w:proofErr w:type="gramStart"/>
+      <w:r>
+        <w:rPr>
+          <w:rFonts w:ascii="Times New Roman" w:hAnsi="Times New Roman" w:cs="Times New Roman"/>
+        </w:rPr>
+        <w:t>matériell</w:t>
+      </w:r>
+      <w:r>
+        <w:rPr>
+          <w:rFonts w:ascii="Times New Roman" w:hAnsi="Times New Roman" w:cs="Times New Roman"/>
+        </w:rPr>
+        <w:t>e</w:t>
+      </w:r>
+      <w:r>
+        <w:rPr>
+          <w:rFonts w:ascii="Times New Roman" w:hAnsi="Times New Roman" w:cs="Times New Roman"/>
+        </w:rPr>
+        <w:t>…</w:t>
+      </w:r>
+      <w:r>
+        <w:rPr>
+          <w:rFonts w:ascii="Times New Roman" w:hAnsi="Times New Roman" w:cs="Times New Roman"/>
+        </w:rPr>
+        <w:t>.</w:t>
+      </w:r>
+      <w:proofErr w:type="gramEnd"/>
+      <w:r>
+        <w:rPr>
+          <w:rFonts w:ascii="Times New Roman" w:hAnsi="Times New Roman" w:cs="Times New Roman"/>
+        </w:rPr>
+        <w:t>………………………………………………………….23</w:t>
+      </w:r>
+    </w:p>
+    <w:p>
+      <w:pPr>
+        <w:rPr>
+          <w:rFonts w:ascii="Times New Roman" w:hAnsi="Times New Roman" w:cs="Times New Roman"/>
+        </w:rPr>
+      </w:pPr>
+      <w:r>
+        <w:rPr>
+          <w:rFonts w:ascii="Times New Roman" w:hAnsi="Times New Roman" w:cs="Times New Roman"/>
+        </w:rPr>
+        <w:t xml:space="preserve">Tableau4 : </w:t>
+      </w:r>
+      <w:r>
+        <w:rPr>
+          <w:rFonts w:ascii="Times New Roman" w:hAnsi="Times New Roman" w:cs="Times New Roman"/>
+        </w:rPr>
+        <w:t>ressource logicielle</w:t>
+      </w:r>
+      <w:proofErr w:type="gramStart"/>
+      <w:r>
+        <w:rPr>
+          <w:rFonts w:ascii="Times New Roman" w:hAnsi="Times New Roman" w:cs="Times New Roman"/>
+        </w:rPr>
         <w:t>……</w:t>
       </w:r>
       <w:r>
         <w:rPr>
           <w:rFonts w:ascii="Times New Roman" w:hAnsi="Times New Roman" w:cs="Times New Roman"/>
         </w:rPr>
-        <w:t>………</w:t>
-      </w:r>
-      <w:r>
-        <w:rPr>
-          <w:rFonts w:ascii="Times New Roman" w:hAnsi="Times New Roman" w:cs="Times New Roman"/>
-        </w:rPr>
         <w:t>.</w:t>
       </w:r>
+      <w:proofErr w:type="gramEnd"/>
       <w:r>
         <w:rPr>
           <w:rFonts w:ascii="Times New Roman" w:hAnsi="Times New Roman" w:cs="Times New Roman"/>
@@ -5060,7 +5250,33 @@
         <w:rPr>
           <w:rFonts w:ascii="Times New Roman" w:hAnsi="Times New Roman" w:cs="Times New Roman"/>
         </w:rPr>
-        <w:t>………………………</w:t>
+        <w:t>……………………………………………………….23</w:t>
+      </w:r>
+    </w:p>
+    <w:p>
+      <w:pPr>
+        <w:rPr>
+          <w:rFonts w:ascii="Times New Roman" w:hAnsi="Times New Roman" w:cs="Times New Roman"/>
+        </w:rPr>
+      </w:pPr>
+      <w:r>
+        <w:rPr>
+          <w:rFonts w:ascii="Times New Roman" w:hAnsi="Times New Roman" w:cs="Times New Roman"/>
+        </w:rPr>
+        <w:t>Tableau 5 : Récapitulatif des ressources mobilisées</w:t>
+      </w:r>
+      <w:r>
+        <w:rPr>
+          <w:rFonts w:ascii="Times New Roman" w:hAnsi="Times New Roman" w:cs="Times New Roman"/>
+        </w:rPr>
+        <w:t>……</w:t>
+      </w:r>
+      <w:proofErr w:type="gramStart"/>
+      <w:r>
+        <w:rPr>
+          <w:rFonts w:ascii="Times New Roman" w:hAnsi="Times New Roman" w:cs="Times New Roman"/>
+        </w:rPr>
+        <w:t>……</w:t>
       </w:r>
       <w:r>
         <w:rPr>
@@ -5068,42 +5284,83 @@
         </w:rPr>
         <w:t>.</w:t>
       </w:r>
-      <w:r>
-        <w:rPr>
-          <w:rFonts w:ascii="Times New Roman" w:hAnsi="Times New Roman" w:cs="Times New Roman"/>
-        </w:rPr>
-        <w:t>22</w:t>
-      </w:r>
-    </w:p>
-    <w:p>
-      <w:pPr>
-        <w:rPr>
-          <w:rFonts w:ascii="Times New Roman" w:hAnsi="Times New Roman" w:cs="Times New Roman"/>
-        </w:rPr>
-      </w:pPr>
-      <w:r>
-        <w:rPr>
-          <w:rFonts w:ascii="Times New Roman" w:hAnsi="Times New Roman" w:cs="Times New Roman"/>
-        </w:rPr>
-        <w:t xml:space="preserve">Tableau3 : </w:t>
-      </w:r>
-      <w:r>
-        <w:rPr>
-          <w:rFonts w:ascii="Times New Roman" w:hAnsi="Times New Roman" w:cs="Times New Roman"/>
-        </w:rPr>
-        <w:t xml:space="preserve">ressource </w:t>
-      </w:r>
-      <w:r>
-        <w:rPr>
-          <w:rFonts w:ascii="Times New Roman" w:hAnsi="Times New Roman" w:cs="Times New Roman"/>
-        </w:rPr>
-        <w:t>matériell</w:t>
-      </w:r>
-      <w:r>
-        <w:rPr>
-          <w:rFonts w:ascii="Times New Roman" w:hAnsi="Times New Roman" w:cs="Times New Roman"/>
-        </w:rPr>
-        <w:t>e</w:t>
+      <w:proofErr w:type="gramEnd"/>
+      <w:r>
+        <w:rPr>
+          <w:rFonts w:ascii="Times New Roman" w:hAnsi="Times New Roman" w:cs="Times New Roman"/>
+        </w:rPr>
+        <w:t>…………………………….23</w:t>
+      </w:r>
+    </w:p>
+    <w:p>
+      <w:pPr>
+        <w:rPr>
+          <w:rFonts w:ascii="Times New Roman" w:hAnsi="Times New Roman" w:cs="Times New Roman"/>
+        </w:rPr>
+      </w:pPr>
+      <w:r>
+        <w:rPr>
+          <w:rFonts w:ascii="Times New Roman" w:hAnsi="Times New Roman" w:cs="Times New Roman"/>
+        </w:rPr>
+        <w:t>Tableau 6 : comparaison des solutions existante……………………………</w:t>
+      </w:r>
+      <w:r>
+        <w:rPr>
+          <w:rFonts w:ascii="Times New Roman" w:hAnsi="Times New Roman" w:cs="Times New Roman"/>
+        </w:rPr>
+        <w:t>...</w:t>
+      </w:r>
+      <w:r>
+        <w:rPr>
+          <w:rFonts w:ascii="Times New Roman" w:hAnsi="Times New Roman" w:cs="Times New Roman"/>
+        </w:rPr>
+        <w:t>……………30</w:t>
+      </w:r>
+    </w:p>
+    <w:p>
+      <w:pPr>
+        <w:rPr>
+          <w:rFonts w:ascii="Times New Roman" w:hAnsi="Times New Roman" w:cs="Times New Roman"/>
+        </w:rPr>
+      </w:pPr>
+      <w:r>
+        <w:rPr>
+          <w:rFonts w:ascii="Times New Roman" w:hAnsi="Times New Roman" w:cs="Times New Roman"/>
+        </w:rPr>
+        <w:t>Tableau 7 : Formalisme du diagramme de séquence……………………………</w:t>
+      </w:r>
+      <w:proofErr w:type="gramStart"/>
+      <w:r>
+        <w:rPr>
+          <w:rFonts w:ascii="Times New Roman" w:hAnsi="Times New Roman" w:cs="Times New Roman"/>
+        </w:rPr>
+        <w:t>……</w:t>
+      </w:r>
+      <w:r>
+        <w:rPr>
+          <w:rFonts w:ascii="Times New Roman" w:hAnsi="Times New Roman" w:cs="Times New Roman"/>
+        </w:rPr>
+        <w:t>.</w:t>
+      </w:r>
+      <w:proofErr w:type="gramEnd"/>
+      <w:r>
+        <w:rPr>
+          <w:rFonts w:ascii="Times New Roman" w:hAnsi="Times New Roman" w:cs="Times New Roman"/>
+        </w:rPr>
+        <w:t>……33</w:t>
+      </w:r>
+    </w:p>
+    <w:p>
+      <w:pPr>
+        <w:rPr>
+          <w:rFonts w:ascii="Times New Roman" w:hAnsi="Times New Roman" w:cs="Times New Roman"/>
+        </w:rPr>
+      </w:pPr>
+      <w:r>
+        <w:rPr>
+          <w:rFonts w:ascii="Times New Roman" w:hAnsi="Times New Roman" w:cs="Times New Roman"/>
+        </w:rPr>
+        <w:t>Tableau 8 : Description textuelle cas d'utilisation……………………………</w:t>
       </w:r>
       <w:r>
         <w:rPr>
@@ -5115,33 +5372,108 @@
         <w:rPr>
           <w:rFonts w:ascii="Times New Roman" w:hAnsi="Times New Roman" w:cs="Times New Roman"/>
         </w:rPr>
+        <w:t>……</w:t>
+      </w:r>
+      <w:proofErr w:type="gramStart"/>
+      <w:r>
+        <w:rPr>
+          <w:rFonts w:ascii="Times New Roman" w:hAnsi="Times New Roman" w:cs="Times New Roman"/>
+        </w:rPr>
+        <w:t>…….</w:t>
+      </w:r>
+      <w:proofErr w:type="gramEnd"/>
+      <w:r>
+        <w:rPr>
+          <w:rFonts w:ascii="Times New Roman" w:hAnsi="Times New Roman" w:cs="Times New Roman"/>
+        </w:rPr>
+        <w:t>.33</w:t>
+      </w:r>
+    </w:p>
+    <w:p>
+      <w:pPr>
+        <w:rPr>
+          <w:rFonts w:ascii="Times New Roman" w:hAnsi="Times New Roman" w:cs="Times New Roman"/>
+        </w:rPr>
+      </w:pPr>
+      <w:r>
+        <w:rPr>
+          <w:rFonts w:ascii="Times New Roman" w:hAnsi="Times New Roman" w:cs="Times New Roman"/>
+        </w:rPr>
+        <w:t>Tableau 9 : Description textuelle cas d'utilisation achat de ticket……………………</w:t>
+      </w:r>
+      <w:proofErr w:type="gramStart"/>
+      <w:r>
+        <w:rPr>
+          <w:rFonts w:ascii="Times New Roman" w:hAnsi="Times New Roman" w:cs="Times New Roman"/>
+        </w:rPr>
+        <w:t>…….</w:t>
+      </w:r>
+      <w:proofErr w:type="gramEnd"/>
+      <w:r>
+        <w:rPr>
+          <w:rFonts w:ascii="Times New Roman" w:hAnsi="Times New Roman" w:cs="Times New Roman"/>
+        </w:rPr>
+        <w:t>.34</w:t>
+      </w:r>
+    </w:p>
+    <w:p>
+      <w:pPr>
+        <w:rPr>
+          <w:rFonts w:ascii="Times New Roman" w:hAnsi="Times New Roman" w:cs="Times New Roman"/>
+        </w:rPr>
+      </w:pPr>
+      <w:r>
+        <w:rPr>
+          <w:rFonts w:ascii="Times New Roman" w:hAnsi="Times New Roman" w:cs="Times New Roman"/>
+        </w:rPr>
+        <w:t xml:space="preserve">Tableau 10 : Fiche de description du </w:t>
+      </w:r>
+      <w:proofErr w:type="gramStart"/>
+      <w:r>
+        <w:rPr>
+          <w:rFonts w:ascii="Times New Roman" w:hAnsi="Times New Roman" w:cs="Times New Roman"/>
+        </w:rPr>
+        <w:t>matériel…</w:t>
+      </w:r>
+      <w:r>
+        <w:rPr>
+          <w:rFonts w:ascii="Times New Roman" w:hAnsi="Times New Roman" w:cs="Times New Roman"/>
+        </w:rPr>
         <w:t>.</w:t>
       </w:r>
-      <w:r>
-        <w:rPr>
-          <w:rFonts w:ascii="Times New Roman" w:hAnsi="Times New Roman" w:cs="Times New Roman"/>
-        </w:rPr>
-        <w:t>………………………………………………………….23</w:t>
-      </w:r>
-    </w:p>
-    <w:p>
-      <w:pPr>
-        <w:rPr>
-          <w:rFonts w:ascii="Times New Roman" w:hAnsi="Times New Roman" w:cs="Times New Roman"/>
-        </w:rPr>
-      </w:pPr>
-      <w:r>
-        <w:rPr>
-          <w:rFonts w:ascii="Times New Roman" w:hAnsi="Times New Roman" w:cs="Times New Roman"/>
-        </w:rPr>
-        <w:t xml:space="preserve">Tableau4 : </w:t>
-      </w:r>
-      <w:r>
-        <w:rPr>
-          <w:rFonts w:ascii="Times New Roman" w:hAnsi="Times New Roman" w:cs="Times New Roman"/>
-        </w:rPr>
-        <w:t>ressource logicielle</w:t>
-      </w:r>
+      <w:proofErr w:type="gramEnd"/>
+      <w:r>
+        <w:rPr>
+          <w:rFonts w:ascii="Times New Roman" w:hAnsi="Times New Roman" w:cs="Times New Roman"/>
+        </w:rPr>
+        <w:t>…………………………</w:t>
+      </w:r>
+      <w:r>
+        <w:rPr>
+          <w:rFonts w:ascii="Times New Roman" w:hAnsi="Times New Roman" w:cs="Times New Roman"/>
+        </w:rPr>
+        <w:t>.</w:t>
+      </w:r>
+      <w:r>
+        <w:rPr>
+          <w:rFonts w:ascii="Times New Roman" w:hAnsi="Times New Roman" w:cs="Times New Roman"/>
+        </w:rPr>
+        <w:t>………………..40</w:t>
+      </w:r>
+    </w:p>
+    <w:p>
+      <w:pPr>
+        <w:rPr>
+          <w:rFonts w:ascii="Times New Roman" w:hAnsi="Times New Roman" w:cs="Times New Roman"/>
+        </w:rPr>
+      </w:pPr>
+      <w:r>
+        <w:rPr>
+          <w:rFonts w:ascii="Times New Roman" w:hAnsi="Times New Roman" w:cs="Times New Roman"/>
+        </w:rPr>
+        <w:t>Tableau 11 : Test Authentification……</w:t>
+      </w:r>
+      <w:proofErr w:type="gramStart"/>
       <w:r>
         <w:rPr>
           <w:rFonts w:ascii="Times New Roman" w:hAnsi="Times New Roman" w:cs="Times New Roman"/>
@@ -5152,57 +5484,84 @@
         <w:rPr>
           <w:rFonts w:ascii="Times New Roman" w:hAnsi="Times New Roman" w:cs="Times New Roman"/>
         </w:rPr>
-        <w:t>..</w:t>
-      </w:r>
-      <w:r>
-        <w:rPr>
-          <w:rFonts w:ascii="Times New Roman" w:hAnsi="Times New Roman" w:cs="Times New Roman"/>
-        </w:rPr>
-        <w:t>……………………………………………………….23</w:t>
-      </w:r>
-    </w:p>
-    <w:p>
-      <w:pPr>
-        <w:rPr>
-          <w:rFonts w:ascii="Times New Roman" w:hAnsi="Times New Roman" w:cs="Times New Roman"/>
-        </w:rPr>
-      </w:pPr>
-      <w:r>
-        <w:rPr>
-          <w:rFonts w:ascii="Times New Roman" w:hAnsi="Times New Roman" w:cs="Times New Roman"/>
-        </w:rPr>
-        <w:t>Tableau 5 : Récapitulatif des ressources mobilisées</w:t>
-      </w:r>
-      <w:r>
-        <w:rPr>
-          <w:rFonts w:ascii="Times New Roman" w:hAnsi="Times New Roman" w:cs="Times New Roman"/>
-        </w:rPr>
-        <w:t>…………</w:t>
-      </w:r>
-      <w:r>
-        <w:rPr>
-          <w:rFonts w:ascii="Times New Roman" w:hAnsi="Times New Roman" w:cs="Times New Roman"/>
-        </w:rPr>
         <w:t>.</w:t>
       </w:r>
-      <w:r>
-        <w:rPr>
-          <w:rFonts w:ascii="Times New Roman" w:hAnsi="Times New Roman" w:cs="Times New Roman"/>
-        </w:rPr>
-        <w:t>…………………………….23</w:t>
-      </w:r>
-    </w:p>
-    <w:p>
-      <w:pPr>
-        <w:rPr>
-          <w:rFonts w:ascii="Times New Roman" w:hAnsi="Times New Roman" w:cs="Times New Roman"/>
-        </w:rPr>
-      </w:pPr>
-      <w:r>
-        <w:rPr>
-          <w:rFonts w:ascii="Times New Roman" w:hAnsi="Times New Roman" w:cs="Times New Roman"/>
-        </w:rPr>
-        <w:t>Tableau 6 : comparaison des solutions existante……………………………</w:t>
+      <w:proofErr w:type="gramEnd"/>
+      <w:r>
+        <w:rPr>
+          <w:rFonts w:ascii="Times New Roman" w:hAnsi="Times New Roman" w:cs="Times New Roman"/>
+        </w:rPr>
+        <w:t>……………………………………………….43</w:t>
+      </w:r>
+    </w:p>
+    <w:p>
+      <w:pPr>
+        <w:rPr>
+          <w:rFonts w:ascii="Times New Roman" w:hAnsi="Times New Roman" w:cs="Times New Roman"/>
+        </w:rPr>
+      </w:pPr>
+      <w:r>
+        <w:rPr>
+          <w:rFonts w:ascii="Times New Roman" w:hAnsi="Times New Roman" w:cs="Times New Roman"/>
+        </w:rPr>
+        <w:t>Tableau 12 :</w:t>
+      </w:r>
+      <w:r>
+        <w:rPr>
+          <w:rFonts w:ascii="Times New Roman" w:hAnsi="Times New Roman" w:cs="Times New Roman"/>
+        </w:rPr>
+        <w:t xml:space="preserve"> </w:t>
+      </w:r>
+      <w:r>
+        <w:rPr>
+          <w:rFonts w:ascii="Times New Roman" w:hAnsi="Times New Roman" w:cs="Times New Roman"/>
+        </w:rPr>
+        <w:t xml:space="preserve">Test Localiser le </w:t>
+      </w:r>
+      <w:r>
+        <w:rPr>
+          <w:rFonts w:ascii="Times New Roman" w:hAnsi="Times New Roman" w:cs="Times New Roman"/>
+        </w:rPr>
+        <w:t>marché de noël……………………</w:t>
+      </w:r>
+      <w:proofErr w:type="gramStart"/>
+      <w:r>
+        <w:rPr>
+          <w:rFonts w:ascii="Times New Roman" w:hAnsi="Times New Roman" w:cs="Times New Roman"/>
+        </w:rPr>
+        <w:t>……</w:t>
+      </w:r>
+      <w:r>
+        <w:rPr>
+          <w:rFonts w:ascii="Times New Roman" w:hAnsi="Times New Roman" w:cs="Times New Roman"/>
+        </w:rPr>
+        <w:t>.</w:t>
+      </w:r>
+      <w:proofErr w:type="gramEnd"/>
+      <w:r>
+        <w:rPr>
+          <w:rFonts w:ascii="Times New Roman" w:hAnsi="Times New Roman" w:cs="Times New Roman"/>
+        </w:rPr>
+        <w:t>.</w:t>
+      </w:r>
+      <w:r>
+        <w:rPr>
+          <w:rFonts w:ascii="Times New Roman" w:hAnsi="Times New Roman" w:cs="Times New Roman"/>
+        </w:rPr>
+        <w:t>…………………..44</w:t>
+      </w:r>
+    </w:p>
+    <w:p>
+      <w:pPr>
+        <w:rPr>
+          <w:rFonts w:ascii="Times New Roman" w:hAnsi="Times New Roman" w:cs="Times New Roman"/>
+        </w:rPr>
+      </w:pPr>
+      <w:r>
+        <w:rPr>
+          <w:rFonts w:ascii="Times New Roman" w:hAnsi="Times New Roman" w:cs="Times New Roman"/>
+        </w:rPr>
+        <w:t>Tableau 13 : Test Achat du billet d’entrée…………………………</w:t>
       </w:r>
       <w:r>
         <w:rPr>
@@ -5214,20 +5573,27 @@
         <w:rPr>
           <w:rFonts w:ascii="Times New Roman" w:hAnsi="Times New Roman" w:cs="Times New Roman"/>
         </w:rPr>
-        <w:t>……………30</w:t>
-      </w:r>
-    </w:p>
-    <w:p>
-      <w:pPr>
-        <w:rPr>
-          <w:rFonts w:ascii="Times New Roman" w:hAnsi="Times New Roman" w:cs="Times New Roman"/>
-        </w:rPr>
-      </w:pPr>
-      <w:r>
-        <w:rPr>
-          <w:rFonts w:ascii="Times New Roman" w:hAnsi="Times New Roman" w:cs="Times New Roman"/>
-        </w:rPr>
-        <w:t>Tableau 7 : Formalisme du diagramme de séquence…………………………………</w:t>
+        <w:t>………………………45</w:t>
+      </w:r>
+    </w:p>
+    <w:p>
+      <w:pPr>
+        <w:rPr>
+          <w:rFonts w:ascii="Times New Roman" w:hAnsi="Times New Roman" w:cs="Times New Roman"/>
+        </w:rPr>
+      </w:pPr>
+      <w:r>
+        <w:rPr>
+          <w:rFonts w:ascii="Times New Roman" w:hAnsi="Times New Roman" w:cs="Times New Roman"/>
+        </w:rPr>
+        <w:t>Tableau 14 : Test Achat du billet du fun city…………………………………</w:t>
+      </w:r>
+      <w:proofErr w:type="gramStart"/>
+      <w:r>
+        <w:rPr>
+          <w:rFonts w:ascii="Times New Roman" w:hAnsi="Times New Roman" w:cs="Times New Roman"/>
+        </w:rPr>
+        <w:t>……</w:t>
       </w:r>
       <w:r>
         <w:rPr>
@@ -5235,68 +5601,59 @@
         </w:rPr>
         <w:t>.</w:t>
       </w:r>
-      <w:r>
-        <w:rPr>
-          <w:rFonts w:ascii="Times New Roman" w:hAnsi="Times New Roman" w:cs="Times New Roman"/>
-        </w:rPr>
-        <w:t>……33</w:t>
-      </w:r>
-    </w:p>
-    <w:p>
-      <w:pPr>
-        <w:rPr>
-          <w:rFonts w:ascii="Times New Roman" w:hAnsi="Times New Roman" w:cs="Times New Roman"/>
-        </w:rPr>
-      </w:pPr>
-      <w:r>
-        <w:rPr>
-          <w:rFonts w:ascii="Times New Roman" w:hAnsi="Times New Roman" w:cs="Times New Roman"/>
-        </w:rPr>
-        <w:t>Tableau 8 : Description textuelle cas d'utilisation……………………………</w:t>
-      </w:r>
-      <w:r>
-        <w:rPr>
-          <w:rFonts w:ascii="Times New Roman" w:hAnsi="Times New Roman" w:cs="Times New Roman"/>
-        </w:rPr>
-        <w:t>…</w:t>
-      </w:r>
-      <w:r>
-        <w:rPr>
-          <w:rFonts w:ascii="Times New Roman" w:hAnsi="Times New Roman" w:cs="Times New Roman"/>
-        </w:rPr>
-        <w:t>…………..33</w:t>
-      </w:r>
-    </w:p>
-    <w:p>
-      <w:pPr>
-        <w:rPr>
-          <w:rFonts w:ascii="Times New Roman" w:hAnsi="Times New Roman" w:cs="Times New Roman"/>
-        </w:rPr>
-      </w:pPr>
-      <w:r>
-        <w:rPr>
-          <w:rFonts w:ascii="Times New Roman" w:hAnsi="Times New Roman" w:cs="Times New Roman"/>
-        </w:rPr>
-        <w:t>Tableau 9 : Description textuelle cas d'utilisation achat de ticket…………………………..34</w:t>
-      </w:r>
-    </w:p>
-    <w:p>
-      <w:pPr>
-        <w:rPr>
-          <w:rFonts w:ascii="Times New Roman" w:hAnsi="Times New Roman" w:cs="Times New Roman"/>
-        </w:rPr>
-      </w:pPr>
-      <w:r>
-        <w:rPr>
-          <w:rFonts w:ascii="Times New Roman" w:hAnsi="Times New Roman" w:cs="Times New Roman"/>
-        </w:rPr>
-        <w:t xml:space="preserve">Tableau 10 : Fiche de description du </w:t>
-      </w:r>
-      <w:r>
-        <w:rPr>
-          <w:rFonts w:ascii="Times New Roman" w:hAnsi="Times New Roman" w:cs="Times New Roman"/>
-        </w:rPr>
-        <w:t>matériel…</w:t>
+      <w:proofErr w:type="gramEnd"/>
+      <w:r>
+        <w:rPr>
+          <w:rFonts w:ascii="Times New Roman" w:hAnsi="Times New Roman" w:cs="Times New Roman"/>
+        </w:rPr>
+        <w:t>………..45</w:t>
+      </w:r>
+    </w:p>
+    <w:p>
+      <w:pPr>
+        <w:rPr>
+          <w:rFonts w:ascii="Times New Roman" w:hAnsi="Times New Roman" w:cs="Times New Roman"/>
+        </w:rPr>
+      </w:pPr>
+      <w:r>
+        <w:rPr>
+          <w:rFonts w:ascii="Times New Roman" w:hAnsi="Times New Roman" w:cs="Times New Roman"/>
+        </w:rPr>
+        <w:t>Tableau 15 : Test des services…………………………………………………………</w:t>
+      </w:r>
+      <w:proofErr w:type="gramStart"/>
+      <w:r>
+        <w:rPr>
+          <w:rFonts w:ascii="Times New Roman" w:hAnsi="Times New Roman" w:cs="Times New Roman"/>
+        </w:rPr>
+        <w:t>…….</w:t>
+      </w:r>
+      <w:proofErr w:type="gramEnd"/>
+      <w:r>
+        <w:rPr>
+          <w:rFonts w:ascii="Times New Roman" w:hAnsi="Times New Roman" w:cs="Times New Roman"/>
+        </w:rPr>
+        <w:t>.45</w:t>
+      </w:r>
+    </w:p>
+    <w:p>
+      <w:pPr>
+        <w:rPr>
+          <w:rFonts w:ascii="Times New Roman" w:hAnsi="Times New Roman" w:cs="Times New Roman"/>
+        </w:rPr>
+      </w:pPr>
+      <w:r>
+        <w:rPr>
+          <w:rFonts w:ascii="Times New Roman" w:hAnsi="Times New Roman" w:cs="Times New Roman"/>
+        </w:rPr>
+        <w:t>Tableau 16 : Test de vérification du qrcode……………………………</w:t>
+      </w:r>
+      <w:proofErr w:type="gramStart"/>
+      <w:r>
+        <w:rPr>
+          <w:rFonts w:ascii="Times New Roman" w:hAnsi="Times New Roman" w:cs="Times New Roman"/>
+        </w:rPr>
+        <w:t>……</w:t>
       </w:r>
       <w:r>
         <w:rPr>
@@ -5304,174 +5661,7 @@
         </w:rPr>
         <w:t>.</w:t>
       </w:r>
-      <w:r>
-        <w:rPr>
-          <w:rFonts w:ascii="Times New Roman" w:hAnsi="Times New Roman" w:cs="Times New Roman"/>
-        </w:rPr>
-        <w:t>…………………………</w:t>
-      </w:r>
-      <w:r>
-        <w:rPr>
-          <w:rFonts w:ascii="Times New Roman" w:hAnsi="Times New Roman" w:cs="Times New Roman"/>
-        </w:rPr>
-        <w:t>.</w:t>
-      </w:r>
-      <w:r>
-        <w:rPr>
-          <w:rFonts w:ascii="Times New Roman" w:hAnsi="Times New Roman" w:cs="Times New Roman"/>
-        </w:rPr>
-        <w:t>………………..40</w:t>
-      </w:r>
-    </w:p>
-    <w:p>
-      <w:pPr>
-        <w:rPr>
-          <w:rFonts w:ascii="Times New Roman" w:hAnsi="Times New Roman" w:cs="Times New Roman"/>
-        </w:rPr>
-      </w:pPr>
-      <w:r>
-        <w:rPr>
-          <w:rFonts w:ascii="Times New Roman" w:hAnsi="Times New Roman" w:cs="Times New Roman"/>
-        </w:rPr>
-        <w:t>Tableau 11 : Test Authentification…………</w:t>
-      </w:r>
-      <w:r>
-        <w:rPr>
-          <w:rFonts w:ascii="Times New Roman" w:hAnsi="Times New Roman" w:cs="Times New Roman"/>
-        </w:rPr>
-        <w:t>.</w:t>
-      </w:r>
-      <w:r>
-        <w:rPr>
-          <w:rFonts w:ascii="Times New Roman" w:hAnsi="Times New Roman" w:cs="Times New Roman"/>
-        </w:rPr>
-        <w:t>……………………………………………….43</w:t>
-      </w:r>
-    </w:p>
-    <w:p>
-      <w:pPr>
-        <w:rPr>
-          <w:rFonts w:ascii="Times New Roman" w:hAnsi="Times New Roman" w:cs="Times New Roman"/>
-        </w:rPr>
-      </w:pPr>
-      <w:r>
-        <w:rPr>
-          <w:rFonts w:ascii="Times New Roman" w:hAnsi="Times New Roman" w:cs="Times New Roman"/>
-        </w:rPr>
-        <w:t>Tableau 12 :</w:t>
-      </w:r>
-      <w:r>
-        <w:rPr>
-          <w:rFonts w:ascii="Times New Roman" w:hAnsi="Times New Roman" w:cs="Times New Roman"/>
-        </w:rPr>
-        <w:t xml:space="preserve"> </w:t>
-      </w:r>
-      <w:r>
-        <w:rPr>
-          <w:rFonts w:ascii="Times New Roman" w:hAnsi="Times New Roman" w:cs="Times New Roman"/>
-        </w:rPr>
-        <w:t xml:space="preserve">Test Localiser le </w:t>
-      </w:r>
-      <w:r>
-        <w:rPr>
-          <w:rFonts w:ascii="Times New Roman" w:hAnsi="Times New Roman" w:cs="Times New Roman"/>
-        </w:rPr>
-        <w:t>marché de noël…………………………</w:t>
-      </w:r>
-      <w:r>
-        <w:rPr>
-          <w:rFonts w:ascii="Times New Roman" w:hAnsi="Times New Roman" w:cs="Times New Roman"/>
-        </w:rPr>
-        <w:t>..</w:t>
-      </w:r>
-      <w:r>
-        <w:rPr>
-          <w:rFonts w:ascii="Times New Roman" w:hAnsi="Times New Roman" w:cs="Times New Roman"/>
-        </w:rPr>
-        <w:t>…………………..44</w:t>
-      </w:r>
-    </w:p>
-    <w:p>
-      <w:pPr>
-        <w:rPr>
-          <w:rFonts w:ascii="Times New Roman" w:hAnsi="Times New Roman" w:cs="Times New Roman"/>
-        </w:rPr>
-      </w:pPr>
-      <w:r>
-        <w:rPr>
-          <w:rFonts w:ascii="Times New Roman" w:hAnsi="Times New Roman" w:cs="Times New Roman"/>
-        </w:rPr>
-        <w:t>Tableau 13 : Test Achat du billet d’entrée…………………………</w:t>
-      </w:r>
-      <w:r>
-        <w:rPr>
-          <w:rFonts w:ascii="Times New Roman" w:hAnsi="Times New Roman" w:cs="Times New Roman"/>
-        </w:rPr>
-        <w:t>...</w:t>
-      </w:r>
-      <w:r>
-        <w:rPr>
-          <w:rFonts w:ascii="Times New Roman" w:hAnsi="Times New Roman" w:cs="Times New Roman"/>
-        </w:rPr>
-        <w:t>………………………45</w:t>
-      </w:r>
-    </w:p>
-    <w:p>
-      <w:pPr>
-        <w:rPr>
-          <w:rFonts w:ascii="Times New Roman" w:hAnsi="Times New Roman" w:cs="Times New Roman"/>
-        </w:rPr>
-      </w:pPr>
-      <w:r>
-        <w:rPr>
-          <w:rFonts w:ascii="Times New Roman" w:hAnsi="Times New Roman" w:cs="Times New Roman"/>
-        </w:rPr>
-        <w:t>Tableau 14 : Test Achat du billet du fun city………………………………………</w:t>
-      </w:r>
-      <w:r>
-        <w:rPr>
-          <w:rFonts w:ascii="Times New Roman" w:hAnsi="Times New Roman" w:cs="Times New Roman"/>
-        </w:rPr>
-        <w:t>.</w:t>
-      </w:r>
-      <w:r>
-        <w:rPr>
-          <w:rFonts w:ascii="Times New Roman" w:hAnsi="Times New Roman" w:cs="Times New Roman"/>
-        </w:rPr>
-        <w:t>………..45</w:t>
-      </w:r>
-    </w:p>
-    <w:p>
-      <w:pPr>
-        <w:rPr>
-          <w:rFonts w:ascii="Times New Roman" w:hAnsi="Times New Roman" w:cs="Times New Roman"/>
-        </w:rPr>
-      </w:pPr>
-      <w:r>
-        <w:rPr>
-          <w:rFonts w:ascii="Times New Roman" w:hAnsi="Times New Roman" w:cs="Times New Roman"/>
-        </w:rPr>
-        <w:t>Tableau 15 : Test des services………………………………………………………………..45</w:t>
-      </w:r>
-    </w:p>
-    <w:p>
-      <w:pPr>
-        <w:rPr>
-          <w:rFonts w:ascii="Times New Roman" w:hAnsi="Times New Roman" w:cs="Times New Roman"/>
-        </w:rPr>
-      </w:pPr>
-      <w:r>
-        <w:rPr>
-          <w:rFonts w:ascii="Times New Roman" w:hAnsi="Times New Roman" w:cs="Times New Roman"/>
-        </w:rPr>
-        <w:t>Tableau 16 : Test de vérification du qrcode…………………………………</w:t>
-      </w:r>
-      <w:r>
-        <w:rPr>
-          <w:rFonts w:ascii="Times New Roman" w:hAnsi="Times New Roman" w:cs="Times New Roman"/>
-        </w:rPr>
-        <w:t>.</w:t>
-      </w:r>
+      <w:proofErr w:type="gramEnd"/>
       <w:r>
         <w:rPr>
           <w:rFonts w:ascii="Times New Roman" w:hAnsi="Times New Roman" w:cs="Times New Roman"/>
@@ -5575,6 +5765,83 @@
         <w:rPr>
           <w:rFonts w:ascii="Times New Roman" w:hAnsi="Times New Roman" w:cs="Times New Roman"/>
         </w:rPr>
+        <w:t>…………………</w:t>
+      </w:r>
+      <w:proofErr w:type="gramStart"/>
+      <w:r>
+        <w:rPr>
+          <w:rFonts w:ascii="Times New Roman" w:hAnsi="Times New Roman" w:cs="Times New Roman"/>
+        </w:rPr>
+        <w:t>…</w:t>
+      </w:r>
+      <w:r>
+        <w:rPr>
+          <w:rFonts w:ascii="Times New Roman" w:hAnsi="Times New Roman" w:cs="Times New Roman"/>
+        </w:rPr>
+        <w:t>….</w:t>
+      </w:r>
+      <w:proofErr w:type="gramEnd"/>
+      <w:r>
+        <w:rPr>
+          <w:rFonts w:ascii="Times New Roman" w:hAnsi="Times New Roman" w:cs="Times New Roman"/>
+        </w:rPr>
+        <w:t>…15</w:t>
+      </w:r>
+    </w:p>
+    <w:p>
+      <w:pPr>
+        <w:rPr>
+          <w:rFonts w:ascii="Times New Roman" w:hAnsi="Times New Roman" w:cs="Times New Roman"/>
+        </w:rPr>
+      </w:pPr>
+      <w:r>
+        <w:rPr>
+          <w:rFonts w:ascii="Times New Roman" w:hAnsi="Times New Roman" w:cs="Times New Roman"/>
+        </w:rPr>
+        <w:t xml:space="preserve">Figure 2 : Organigramme de la </w:t>
+      </w:r>
+      <w:proofErr w:type="gramStart"/>
+      <w:r>
+        <w:rPr>
+          <w:rFonts w:ascii="Times New Roman" w:hAnsi="Times New Roman" w:cs="Times New Roman"/>
+        </w:rPr>
+        <w:t>DSI</w:t>
+      </w:r>
+      <w:r>
+        <w:rPr>
+          <w:rFonts w:ascii="Times New Roman" w:hAnsi="Times New Roman" w:cs="Times New Roman"/>
+        </w:rPr>
+        <w:t>…</w:t>
+      </w:r>
+      <w:r>
+        <w:rPr>
+          <w:rFonts w:ascii="Times New Roman" w:hAnsi="Times New Roman" w:cs="Times New Roman"/>
+        </w:rPr>
+        <w:t>.</w:t>
+      </w:r>
+      <w:proofErr w:type="gramEnd"/>
+      <w:r>
+        <w:rPr>
+          <w:rFonts w:ascii="Times New Roman" w:hAnsi="Times New Roman" w:cs="Times New Roman"/>
+        </w:rPr>
+        <w:t>.</w:t>
+      </w:r>
+      <w:r>
+        <w:rPr>
+          <w:rFonts w:ascii="Times New Roman" w:hAnsi="Times New Roman" w:cs="Times New Roman"/>
+        </w:rPr>
+        <w:t>………………………………</w:t>
+      </w:r>
+      <w:r>
+        <w:rPr>
+          <w:rFonts w:ascii="Times New Roman" w:hAnsi="Times New Roman" w:cs="Times New Roman"/>
+        </w:rPr>
+        <w:t>…</w:t>
+      </w:r>
+      <w:r>
+        <w:rPr>
+          <w:rFonts w:ascii="Times New Roman" w:hAnsi="Times New Roman" w:cs="Times New Roman"/>
+        </w:rPr>
         <w:t>……………………</w:t>
       </w:r>
       <w:r>
@@ -5587,21 +5854,65 @@
         <w:rPr>
           <w:rFonts w:ascii="Times New Roman" w:hAnsi="Times New Roman" w:cs="Times New Roman"/>
         </w:rPr>
-        <w:t>…15</w:t>
-      </w:r>
-    </w:p>
-    <w:p>
-      <w:pPr>
-        <w:rPr>
-          <w:rFonts w:ascii="Times New Roman" w:hAnsi="Times New Roman" w:cs="Times New Roman"/>
-        </w:rPr>
-      </w:pPr>
-      <w:r>
-        <w:rPr>
-          <w:rFonts w:ascii="Times New Roman" w:hAnsi="Times New Roman" w:cs="Times New Roman"/>
-        </w:rPr>
-        <w:t>Figure 2 : Organigramme de la DSI</w:t>
-      </w:r>
+        <w:t>…17</w:t>
+      </w:r>
+    </w:p>
+    <w:p>
+      <w:pPr>
+        <w:rPr>
+          <w:rFonts w:ascii="Times New Roman" w:hAnsi="Times New Roman" w:cs="Times New Roman"/>
+        </w:rPr>
+      </w:pPr>
+      <w:r>
+        <w:rPr>
+          <w:rFonts w:ascii="Times New Roman" w:hAnsi="Times New Roman" w:cs="Times New Roman"/>
+        </w:rPr>
+        <w:t>Figure 3 : Fiche à remplir au niveau d’observation pour faire remonter les anomalies aux IT</w:t>
+      </w:r>
+      <w:r>
+        <w:rPr>
+          <w:rFonts w:ascii="Times New Roman" w:hAnsi="Times New Roman" w:cs="Times New Roman"/>
+        </w:rPr>
+        <w:t>..</w:t>
+      </w:r>
+      <w:r>
+        <w:rPr>
+          <w:rFonts w:ascii="Times New Roman" w:hAnsi="Times New Roman" w:cs="Times New Roman"/>
+        </w:rPr>
+        <w:t>.</w:t>
+      </w:r>
+      <w:r>
+        <w:rPr>
+          <w:rFonts w:ascii="Times New Roman" w:hAnsi="Times New Roman" w:cs="Times New Roman"/>
+        </w:rPr>
+        <w:t>.....</w:t>
+      </w:r>
+      <w:r>
+        <w:rPr>
+          <w:rFonts w:ascii="Times New Roman" w:hAnsi="Times New Roman" w:cs="Times New Roman"/>
+        </w:rPr>
+        <w:t>.18</w:t>
+      </w:r>
+    </w:p>
+    <w:p>
+      <w:pPr>
+        <w:rPr>
+          <w:rFonts w:ascii="Times New Roman" w:hAnsi="Times New Roman" w:cs="Times New Roman"/>
+        </w:rPr>
+      </w:pPr>
+      <w:r>
+        <w:rPr>
+          <w:rFonts w:ascii="Times New Roman" w:hAnsi="Times New Roman" w:cs="Times New Roman"/>
+        </w:rPr>
+        <w:t>Figure 4 : schéma de la méthode scrum</w:t>
+      </w:r>
+      <w:r>
+        <w:rPr>
+          <w:rFonts w:ascii="Times New Roman" w:hAnsi="Times New Roman" w:cs="Times New Roman"/>
+        </w:rPr>
+        <w:t>……………………………………………………</w:t>
+      </w:r>
+      <w:proofErr w:type="gramStart"/>
       <w:r>
         <w:rPr>
           <w:rFonts w:ascii="Times New Roman" w:hAnsi="Times New Roman" w:cs="Times New Roman"/>
@@ -5612,14 +5923,80 @@
         <w:rPr>
           <w:rFonts w:ascii="Times New Roman" w:hAnsi="Times New Roman" w:cs="Times New Roman"/>
         </w:rPr>
+        <w:t>....</w:t>
+      </w:r>
+      <w:proofErr w:type="gramEnd"/>
+      <w:r>
+        <w:rPr>
+          <w:rFonts w:ascii="Times New Roman" w:hAnsi="Times New Roman" w:cs="Times New Roman"/>
+        </w:rPr>
+        <w:t>.</w:t>
+      </w:r>
+      <w:r>
+        <w:rPr>
+          <w:rFonts w:ascii="Times New Roman" w:hAnsi="Times New Roman" w:cs="Times New Roman"/>
+        </w:rPr>
+        <w:t>…26</w:t>
+      </w:r>
+    </w:p>
+    <w:p>
+      <w:pPr>
+        <w:rPr>
+          <w:rFonts w:ascii="Times New Roman" w:hAnsi="Times New Roman" w:cs="Times New Roman"/>
+        </w:rPr>
+      </w:pPr>
+      <w:r>
+        <w:rPr>
+          <w:rFonts w:ascii="Times New Roman" w:hAnsi="Times New Roman" w:cs="Times New Roman"/>
+        </w:rPr>
+        <w:t>Figure 5 : Quelques interfaces de l'application DisneyLand-Paris………………………</w:t>
+      </w:r>
+      <w:proofErr w:type="gramStart"/>
+      <w:r>
+        <w:rPr>
+          <w:rFonts w:ascii="Times New Roman" w:hAnsi="Times New Roman" w:cs="Times New Roman"/>
+        </w:rPr>
+        <w:t>…</w:t>
+      </w:r>
+      <w:r>
+        <w:rPr>
+          <w:rFonts w:ascii="Times New Roman" w:hAnsi="Times New Roman" w:cs="Times New Roman"/>
+        </w:rPr>
+        <w:t>….</w:t>
+      </w:r>
+      <w:proofErr w:type="gramEnd"/>
+      <w:r>
+        <w:rPr>
+          <w:rFonts w:ascii="Times New Roman" w:hAnsi="Times New Roman" w:cs="Times New Roman"/>
+        </w:rPr>
+        <w:t>…</w:t>
+      </w:r>
+      <w:r>
+        <w:rPr>
+          <w:rFonts w:ascii="Times New Roman" w:hAnsi="Times New Roman" w:cs="Times New Roman"/>
+        </w:rPr>
         <w:t>..</w:t>
       </w:r>
       <w:r>
         <w:rPr>
           <w:rFonts w:ascii="Times New Roman" w:hAnsi="Times New Roman" w:cs="Times New Roman"/>
         </w:rPr>
-        <w:t>………………………………</w:t>
-      </w:r>
+        <w:t>..28</w:t>
+      </w:r>
+    </w:p>
+    <w:p>
+      <w:pPr>
+        <w:rPr>
+          <w:rFonts w:ascii="Times New Roman" w:hAnsi="Times New Roman" w:cs="Times New Roman"/>
+        </w:rPr>
+      </w:pPr>
+      <w:r>
+        <w:rPr>
+          <w:rFonts w:ascii="Times New Roman" w:hAnsi="Times New Roman" w:cs="Times New Roman"/>
+        </w:rPr>
+        <w:t>Figure 6 : Quelques interfaces de l'application Foire de Tours……………………………</w:t>
+      </w:r>
+      <w:proofErr w:type="gramStart"/>
       <w:r>
         <w:rPr>
           <w:rFonts w:ascii="Times New Roman" w:hAnsi="Times New Roman" w:cs="Times New Roman"/>
@@ -5630,38 +6007,335 @@
         <w:rPr>
           <w:rFonts w:ascii="Times New Roman" w:hAnsi="Times New Roman" w:cs="Times New Roman"/>
         </w:rPr>
+        <w:t>….</w:t>
+      </w:r>
+      <w:proofErr w:type="gramEnd"/>
+      <w:r>
+        <w:rPr>
+          <w:rFonts w:ascii="Times New Roman" w:hAnsi="Times New Roman" w:cs="Times New Roman"/>
+        </w:rPr>
+        <w:t>.</w:t>
+      </w:r>
+      <w:r>
+        <w:rPr>
+          <w:rFonts w:ascii="Times New Roman" w:hAnsi="Times New Roman" w:cs="Times New Roman"/>
+        </w:rPr>
+        <w:t>….29</w:t>
+      </w:r>
+    </w:p>
+    <w:p>
+      <w:pPr>
+        <w:rPr>
+          <w:rFonts w:ascii="Times New Roman" w:hAnsi="Times New Roman" w:cs="Times New Roman"/>
+        </w:rPr>
+      </w:pPr>
+      <w:r>
+        <w:rPr>
+          <w:rFonts w:ascii="Times New Roman" w:hAnsi="Times New Roman" w:cs="Times New Roman"/>
+        </w:rPr>
+        <w:t>Figure 7 : Modelé conceptuel de données……………………………………………</w:t>
+      </w:r>
+      <w:r>
+        <w:rPr>
+          <w:rFonts w:ascii="Times New Roman" w:hAnsi="Times New Roman" w:cs="Times New Roman"/>
+        </w:rPr>
+        <w:t>...</w:t>
+      </w:r>
+      <w:r>
+        <w:rPr>
+          <w:rFonts w:ascii="Times New Roman" w:hAnsi="Times New Roman" w:cs="Times New Roman"/>
+        </w:rPr>
+        <w:t>…</w:t>
+      </w:r>
+      <w:proofErr w:type="gramStart"/>
+      <w:r>
+        <w:rPr>
+          <w:rFonts w:ascii="Times New Roman" w:hAnsi="Times New Roman" w:cs="Times New Roman"/>
+        </w:rPr>
+        <w:t>…</w:t>
+      </w:r>
+      <w:r>
+        <w:rPr>
+          <w:rFonts w:ascii="Times New Roman" w:hAnsi="Times New Roman" w:cs="Times New Roman"/>
+        </w:rPr>
+        <w:t>….</w:t>
+      </w:r>
+      <w:proofErr w:type="gramEnd"/>
+      <w:r>
+        <w:rPr>
+          <w:rFonts w:ascii="Times New Roman" w:hAnsi="Times New Roman" w:cs="Times New Roman"/>
+        </w:rPr>
+        <w:t>.</w:t>
+      </w:r>
+      <w:r>
+        <w:rPr>
+          <w:rFonts w:ascii="Times New Roman" w:hAnsi="Times New Roman" w:cs="Times New Roman"/>
+        </w:rPr>
+        <w:t>…..31</w:t>
+      </w:r>
+    </w:p>
+    <w:p>
+      <w:pPr>
+        <w:rPr>
+          <w:rFonts w:ascii="Times New Roman" w:hAnsi="Times New Roman" w:cs="Times New Roman"/>
+        </w:rPr>
+      </w:pPr>
+      <w:r>
+        <w:rPr>
+          <w:rFonts w:ascii="Times New Roman" w:hAnsi="Times New Roman" w:cs="Times New Roman"/>
+        </w:rPr>
+        <w:t>Figure 8 : diagramme de classe……………………………………………</w:t>
+      </w:r>
+      <w:proofErr w:type="gramStart"/>
+      <w:r>
+        <w:rPr>
+          <w:rFonts w:ascii="Times New Roman" w:hAnsi="Times New Roman" w:cs="Times New Roman"/>
+        </w:rPr>
+        <w:t>……</w:t>
+      </w:r>
+      <w:r>
+        <w:rPr>
+          <w:rFonts w:ascii="Times New Roman" w:hAnsi="Times New Roman" w:cs="Times New Roman"/>
+        </w:rPr>
+        <w:t>.</w:t>
+      </w:r>
+      <w:proofErr w:type="gramEnd"/>
+      <w:r>
+        <w:rPr>
+          <w:rFonts w:ascii="Times New Roman" w:hAnsi="Times New Roman" w:cs="Times New Roman"/>
+        </w:rPr>
+        <w:t>……………</w:t>
+      </w:r>
+      <w:r>
+        <w:rPr>
+          <w:rFonts w:ascii="Times New Roman" w:hAnsi="Times New Roman" w:cs="Times New Roman"/>
+        </w:rPr>
+        <w:t>…...</w:t>
+      </w:r>
+      <w:r>
+        <w:rPr>
+          <w:rFonts w:ascii="Times New Roman" w:hAnsi="Times New Roman" w:cs="Times New Roman"/>
+        </w:rPr>
+        <w:t>…31</w:t>
+      </w:r>
+    </w:p>
+    <w:p>
+      <w:pPr>
+        <w:rPr>
+          <w:rFonts w:ascii="Times New Roman" w:hAnsi="Times New Roman" w:cs="Times New Roman"/>
+        </w:rPr>
+      </w:pPr>
+      <w:r>
+        <w:rPr>
+          <w:rFonts w:ascii="Times New Roman" w:hAnsi="Times New Roman" w:cs="Times New Roman"/>
+        </w:rPr>
+        <w:t>Figure 8 : diagramme de classe……………………………………………</w:t>
+      </w:r>
+      <w:proofErr w:type="gramStart"/>
+      <w:r>
+        <w:rPr>
+          <w:rFonts w:ascii="Times New Roman" w:hAnsi="Times New Roman" w:cs="Times New Roman"/>
+        </w:rPr>
+        <w:t>……</w:t>
+      </w:r>
+      <w:r>
+        <w:rPr>
+          <w:rFonts w:ascii="Times New Roman" w:hAnsi="Times New Roman" w:cs="Times New Roman"/>
+        </w:rPr>
+        <w:t>.</w:t>
+      </w:r>
+      <w:proofErr w:type="gramEnd"/>
+      <w:r>
+        <w:rPr>
+          <w:rFonts w:ascii="Times New Roman" w:hAnsi="Times New Roman" w:cs="Times New Roman"/>
+        </w:rPr>
+        <w:t>……………</w:t>
+      </w:r>
+      <w:r>
+        <w:rPr>
+          <w:rFonts w:ascii="Times New Roman" w:hAnsi="Times New Roman" w:cs="Times New Roman"/>
+        </w:rPr>
+        <w:t>…...</w:t>
+      </w:r>
+      <w:r>
+        <w:rPr>
+          <w:rFonts w:ascii="Times New Roman" w:hAnsi="Times New Roman" w:cs="Times New Roman"/>
+        </w:rPr>
+        <w:t>…32</w:t>
+      </w:r>
+    </w:p>
+    <w:p>
+      <w:pPr>
+        <w:rPr>
+          <w:rFonts w:ascii="Times New Roman" w:hAnsi="Times New Roman" w:cs="Times New Roman"/>
+        </w:rPr>
+      </w:pPr>
+      <w:r>
+        <w:rPr>
+          <w:rFonts w:ascii="Times New Roman" w:hAnsi="Times New Roman" w:cs="Times New Roman"/>
+        </w:rPr>
+        <w:t>Figure 10 : Diagramme de séquence d'authentification……………………………………</w:t>
+      </w:r>
+      <w:r>
+        <w:rPr>
+          <w:rFonts w:ascii="Times New Roman" w:hAnsi="Times New Roman" w:cs="Times New Roman"/>
+        </w:rPr>
+        <w:t>….......</w:t>
+      </w:r>
+      <w:r>
+        <w:rPr>
+          <w:rFonts w:ascii="Times New Roman" w:hAnsi="Times New Roman" w:cs="Times New Roman"/>
+        </w:rPr>
+        <w:t>…34</w:t>
+      </w:r>
+    </w:p>
+    <w:p>
+      <w:pPr>
+        <w:rPr>
+          <w:rFonts w:ascii="Times New Roman" w:hAnsi="Times New Roman" w:cs="Times New Roman"/>
+        </w:rPr>
+      </w:pPr>
+      <w:r>
+        <w:rPr>
+          <w:rFonts w:ascii="Times New Roman" w:hAnsi="Times New Roman" w:cs="Times New Roman"/>
+        </w:rPr>
+        <w:t>Figure 11 : Diagramme de séquence achat de ticket……………………………………</w:t>
+      </w:r>
+      <w:r>
+        <w:rPr>
+          <w:rFonts w:ascii="Times New Roman" w:hAnsi="Times New Roman" w:cs="Times New Roman"/>
+        </w:rPr>
+        <w:t>...</w:t>
+      </w:r>
+      <w:r>
+        <w:rPr>
+          <w:rFonts w:ascii="Times New Roman" w:hAnsi="Times New Roman" w:cs="Times New Roman"/>
+        </w:rPr>
+        <w:t>……</w:t>
+      </w:r>
+      <w:proofErr w:type="gramStart"/>
+      <w:r>
+        <w:rPr>
+          <w:rFonts w:ascii="Times New Roman" w:hAnsi="Times New Roman" w:cs="Times New Roman"/>
+        </w:rPr>
+        <w:t>……</w:t>
+      </w:r>
+      <w:r>
+        <w:rPr>
+          <w:rFonts w:ascii="Times New Roman" w:hAnsi="Times New Roman" w:cs="Times New Roman"/>
+        </w:rPr>
+        <w:t>.</w:t>
+      </w:r>
+      <w:proofErr w:type="gramEnd"/>
+      <w:r>
+        <w:rPr>
+          <w:rFonts w:ascii="Times New Roman" w:hAnsi="Times New Roman" w:cs="Times New Roman"/>
+        </w:rPr>
+        <w:t>.35</w:t>
+      </w:r>
+    </w:p>
+    <w:p>
+      <w:pPr>
+        <w:rPr>
+          <w:rFonts w:ascii="Times New Roman" w:hAnsi="Times New Roman" w:cs="Times New Roman"/>
+        </w:rPr>
+      </w:pPr>
+      <w:r>
+        <w:rPr>
+          <w:rFonts w:ascii="Times New Roman" w:hAnsi="Times New Roman" w:cs="Times New Roman"/>
+        </w:rPr>
+        <w:t>Figure 12 : Architecture client-serveur………………………………………………………</w:t>
+      </w:r>
+      <w:r>
+        <w:rPr>
+          <w:rFonts w:ascii="Times New Roman" w:hAnsi="Times New Roman" w:cs="Times New Roman"/>
+        </w:rPr>
+        <w:t>…</w:t>
+      </w:r>
+      <w:proofErr w:type="gramStart"/>
+      <w:r>
+        <w:rPr>
+          <w:rFonts w:ascii="Times New Roman" w:hAnsi="Times New Roman" w:cs="Times New Roman"/>
+        </w:rPr>
+        <w:t>…</w:t>
+      </w:r>
+      <w:r>
+        <w:rPr>
+          <w:rFonts w:ascii="Times New Roman" w:hAnsi="Times New Roman" w:cs="Times New Roman"/>
+        </w:rPr>
+        <w:t>….</w:t>
+      </w:r>
+      <w:proofErr w:type="gramEnd"/>
+      <w:r>
+        <w:rPr>
+          <w:rFonts w:ascii="Times New Roman" w:hAnsi="Times New Roman" w:cs="Times New Roman"/>
+        </w:rPr>
+        <w:t>36</w:t>
+      </w:r>
+    </w:p>
+    <w:p>
+      <w:pPr>
+        <w:rPr>
+          <w:rFonts w:ascii="Times New Roman" w:hAnsi="Times New Roman" w:cs="Times New Roman"/>
+        </w:rPr>
+      </w:pPr>
+      <w:r>
+        <w:rPr>
+          <w:rFonts w:ascii="Times New Roman" w:hAnsi="Times New Roman" w:cs="Times New Roman"/>
+        </w:rPr>
+        <w:t>Figure 13 : Architecture MVC……………………………………</w:t>
+      </w:r>
+      <w:proofErr w:type="gramStart"/>
+      <w:r>
+        <w:rPr>
+          <w:rFonts w:ascii="Times New Roman" w:hAnsi="Times New Roman" w:cs="Times New Roman"/>
+        </w:rPr>
+        <w:t>……</w:t>
+      </w:r>
+      <w:r>
+        <w:rPr>
+          <w:rFonts w:ascii="Times New Roman" w:hAnsi="Times New Roman" w:cs="Times New Roman"/>
+        </w:rPr>
+        <w:t>.</w:t>
+      </w:r>
+      <w:proofErr w:type="gramEnd"/>
+      <w:r>
+        <w:rPr>
+          <w:rFonts w:ascii="Times New Roman" w:hAnsi="Times New Roman" w:cs="Times New Roman"/>
+        </w:rPr>
         <w:t>……………………</w:t>
       </w:r>
       <w:r>
         <w:rPr>
           <w:rFonts w:ascii="Times New Roman" w:hAnsi="Times New Roman" w:cs="Times New Roman"/>
         </w:rPr>
-        <w:t>….</w:t>
-      </w:r>
-      <w:r>
-        <w:rPr>
-          <w:rFonts w:ascii="Times New Roman" w:hAnsi="Times New Roman" w:cs="Times New Roman"/>
-        </w:rPr>
-        <w:t>…17</w:t>
-      </w:r>
-    </w:p>
-    <w:p>
-      <w:pPr>
-        <w:rPr>
-          <w:rFonts w:ascii="Times New Roman" w:hAnsi="Times New Roman" w:cs="Times New Roman"/>
-        </w:rPr>
-      </w:pPr>
-      <w:r>
-        <w:rPr>
-          <w:rFonts w:ascii="Times New Roman" w:hAnsi="Times New Roman" w:cs="Times New Roman"/>
-        </w:rPr>
-        <w:t>Figure 3 : Fiche à remplir au niveau d’observation pour faire remonter les anomalies aux IT</w:t>
-      </w:r>
-      <w:r>
-        <w:rPr>
-          <w:rFonts w:ascii="Times New Roman" w:hAnsi="Times New Roman" w:cs="Times New Roman"/>
-        </w:rPr>
-        <w:t>..</w:t>
+        <w:t>………</w:t>
+      </w:r>
+      <w:r>
+        <w:rPr>
+          <w:rFonts w:ascii="Times New Roman" w:hAnsi="Times New Roman" w:cs="Times New Roman"/>
+        </w:rPr>
+        <w:t>.37</w:t>
+      </w:r>
+    </w:p>
+    <w:p>
+      <w:pPr>
+        <w:rPr>
+          <w:rFonts w:ascii="Times New Roman" w:hAnsi="Times New Roman" w:cs="Times New Roman"/>
+        </w:rPr>
+      </w:pPr>
+      <w:r>
+        <w:rPr>
+          <w:rFonts w:ascii="Times New Roman" w:hAnsi="Times New Roman" w:cs="Times New Roman"/>
+        </w:rPr>
+        <w:t>Figure 14 : Diagramme de Gantt………………………………………………</w:t>
+      </w:r>
+      <w:proofErr w:type="gramStart"/>
+      <w:r>
+        <w:rPr>
+          <w:rFonts w:ascii="Times New Roman" w:hAnsi="Times New Roman" w:cs="Times New Roman"/>
+        </w:rPr>
+        <w:t>……</w:t>
       </w:r>
       <w:r>
         <w:rPr>
@@ -5669,30 +6343,147 @@
         </w:rPr>
         <w:t>.</w:t>
       </w:r>
-      <w:r>
-        <w:rPr>
-          <w:rFonts w:ascii="Times New Roman" w:hAnsi="Times New Roman" w:cs="Times New Roman"/>
-        </w:rPr>
-        <w:t>.....</w:t>
-      </w:r>
-      <w:r>
-        <w:rPr>
-          <w:rFonts w:ascii="Times New Roman" w:hAnsi="Times New Roman" w:cs="Times New Roman"/>
-        </w:rPr>
-        <w:t>.18</w:t>
-      </w:r>
-    </w:p>
-    <w:p>
-      <w:pPr>
-        <w:rPr>
-          <w:rFonts w:ascii="Times New Roman" w:hAnsi="Times New Roman" w:cs="Times New Roman"/>
-        </w:rPr>
-      </w:pPr>
-      <w:r>
-        <w:rPr>
-          <w:rFonts w:ascii="Times New Roman" w:hAnsi="Times New Roman" w:cs="Times New Roman"/>
-        </w:rPr>
-        <w:t>Figure 4 : schéma de la méthode scrum</w:t>
+      <w:proofErr w:type="gramEnd"/>
+      <w:r>
+        <w:rPr>
+          <w:rFonts w:ascii="Times New Roman" w:hAnsi="Times New Roman" w:cs="Times New Roman"/>
+        </w:rPr>
+        <w:t>………</w:t>
+      </w:r>
+      <w:r>
+        <w:rPr>
+          <w:rFonts w:ascii="Times New Roman" w:hAnsi="Times New Roman" w:cs="Times New Roman"/>
+        </w:rPr>
+        <w:t>……</w:t>
+      </w:r>
+      <w:r>
+        <w:rPr>
+          <w:rFonts w:ascii="Times New Roman" w:hAnsi="Times New Roman" w:cs="Times New Roman"/>
+        </w:rPr>
+        <w:t>….38</w:t>
+      </w:r>
+    </w:p>
+    <w:p>
+      <w:pPr>
+        <w:rPr>
+          <w:rFonts w:ascii="Times New Roman" w:hAnsi="Times New Roman" w:cs="Times New Roman"/>
+        </w:rPr>
+      </w:pPr>
+      <w:r>
+        <w:rPr>
+          <w:rFonts w:ascii="Times New Roman" w:hAnsi="Times New Roman" w:cs="Times New Roman"/>
+        </w:rPr>
+        <w:t>Figure 15 Splash screen</w:t>
+      </w:r>
+      <w:r>
+        <w:rPr>
+          <w:rFonts w:ascii="Times New Roman" w:hAnsi="Times New Roman" w:cs="Times New Roman"/>
+        </w:rPr>
+        <w:t>………………………………………………………………………………45</w:t>
+      </w:r>
+    </w:p>
+    <w:p>
+      <w:pPr>
+        <w:rPr>
+          <w:rFonts w:ascii="Times New Roman" w:hAnsi="Times New Roman" w:cs="Times New Roman"/>
+        </w:rPr>
+      </w:pPr>
+      <w:r>
+        <w:rPr>
+          <w:rFonts w:ascii="Times New Roman" w:hAnsi="Times New Roman" w:cs="Times New Roman"/>
+        </w:rPr>
+        <w:t>Figure 16 page d’inscription</w:t>
+      </w:r>
+      <w:r>
+        <w:rPr>
+          <w:rFonts w:ascii="Times New Roman" w:hAnsi="Times New Roman" w:cs="Times New Roman"/>
+        </w:rPr>
+        <w:t>……………………………………………………………………</w:t>
+      </w:r>
+      <w:proofErr w:type="gramStart"/>
+      <w:r>
+        <w:rPr>
+          <w:rFonts w:ascii="Times New Roman" w:hAnsi="Times New Roman" w:cs="Times New Roman"/>
+        </w:rPr>
+        <w:t>…….</w:t>
+      </w:r>
+      <w:proofErr w:type="gramEnd"/>
+      <w:r>
+        <w:rPr>
+          <w:rFonts w:ascii="Times New Roman" w:hAnsi="Times New Roman" w:cs="Times New Roman"/>
+        </w:rPr>
+        <w:t>45</w:t>
+      </w:r>
+    </w:p>
+    <w:p>
+      <w:pPr>
+        <w:rPr>
+          <w:rFonts w:ascii="Times New Roman" w:hAnsi="Times New Roman" w:cs="Times New Roman"/>
+        </w:rPr>
+      </w:pPr>
+      <w:r>
+        <w:rPr>
+          <w:rFonts w:ascii="Times New Roman" w:hAnsi="Times New Roman" w:cs="Times New Roman"/>
+        </w:rPr>
+        <w:t>Figure 17 page de connexion…</w:t>
+      </w:r>
+      <w:r>
+        <w:rPr>
+          <w:rFonts w:ascii="Times New Roman" w:hAnsi="Times New Roman" w:cs="Times New Roman"/>
+        </w:rPr>
+        <w:t>…………………………………………………………………</w:t>
+      </w:r>
+      <w:proofErr w:type="gramStart"/>
+      <w:r>
+        <w:rPr>
+          <w:rFonts w:ascii="Times New Roman" w:hAnsi="Times New Roman" w:cs="Times New Roman"/>
+        </w:rPr>
+        <w:t>……</w:t>
+      </w:r>
+      <w:r>
+        <w:rPr>
+          <w:rFonts w:ascii="Times New Roman" w:hAnsi="Times New Roman" w:cs="Times New Roman"/>
+        </w:rPr>
+        <w:t>.</w:t>
+      </w:r>
+      <w:proofErr w:type="gramEnd"/>
+      <w:r>
+        <w:rPr>
+          <w:rFonts w:ascii="Times New Roman" w:hAnsi="Times New Roman" w:cs="Times New Roman"/>
+        </w:rPr>
+        <w:t>45</w:t>
+      </w:r>
+    </w:p>
+    <w:p>
+      <w:pPr>
+        <w:rPr>
+          <w:rFonts w:ascii="Times New Roman" w:hAnsi="Times New Roman" w:cs="Times New Roman"/>
+        </w:rPr>
+      </w:pPr>
+      <w:r>
+        <w:rPr>
+          <w:rFonts w:ascii="Times New Roman" w:hAnsi="Times New Roman" w:cs="Times New Roman"/>
+        </w:rPr>
+        <w:t>Figure 18 Page d’accueil</w:t>
+      </w:r>
+      <w:r>
+        <w:rPr>
+          <w:rFonts w:ascii="Times New Roman" w:hAnsi="Times New Roman" w:cs="Times New Roman"/>
+        </w:rPr>
+        <w:t>……………………………………………………………………………...46</w:t>
+      </w:r>
+    </w:p>
+    <w:p>
+      <w:pPr>
+        <w:rPr>
+          <w:rFonts w:ascii="Times New Roman" w:hAnsi="Times New Roman" w:cs="Times New Roman"/>
+        </w:rPr>
+      </w:pPr>
+      <w:r>
+        <w:rPr>
+          <w:rFonts w:ascii="Times New Roman" w:hAnsi="Times New Roman" w:cs="Times New Roman"/>
+        </w:rPr>
+        <w:t>Figure 19 page de choix d’achat de ticket</w:t>
       </w:r>
       <w:r>
         <w:rPr>
@@ -5700,452 +6491,19 @@
         </w:rPr>
         <w:t>………………………………………………………</w:t>
       </w:r>
-      <w:r>
-        <w:rPr>
-          <w:rFonts w:ascii="Times New Roman" w:hAnsi="Times New Roman" w:cs="Times New Roman"/>
-        </w:rPr>
-        <w:t>.....</w:t>
-      </w:r>
-      <w:r>
-        <w:rPr>
-          <w:rFonts w:ascii="Times New Roman" w:hAnsi="Times New Roman" w:cs="Times New Roman"/>
-        </w:rPr>
-        <w:t>…26</w:t>
-      </w:r>
-    </w:p>
-    <w:p>
-      <w:pPr>
-        <w:rPr>
-          <w:rFonts w:ascii="Times New Roman" w:hAnsi="Times New Roman" w:cs="Times New Roman"/>
-        </w:rPr>
-      </w:pPr>
-      <w:r>
-        <w:rPr>
-          <w:rFonts w:ascii="Times New Roman" w:hAnsi="Times New Roman" w:cs="Times New Roman"/>
-        </w:rPr>
-        <w:t>Figure 5 : Quelques interfaces de l'application DisneyLand-Paris…………………………</w:t>
-      </w:r>
-      <w:r>
-        <w:rPr>
-          <w:rFonts w:ascii="Times New Roman" w:hAnsi="Times New Roman" w:cs="Times New Roman"/>
-        </w:rPr>
-        <w:t>….</w:t>
-      </w:r>
-      <w:r>
-        <w:rPr>
-          <w:rFonts w:ascii="Times New Roman" w:hAnsi="Times New Roman" w:cs="Times New Roman"/>
-        </w:rPr>
-        <w:t>…</w:t>
-      </w:r>
-      <w:r>
-        <w:rPr>
-          <w:rFonts w:ascii="Times New Roman" w:hAnsi="Times New Roman" w:cs="Times New Roman"/>
-        </w:rPr>
-        <w:t>..</w:t>
-      </w:r>
-      <w:r>
-        <w:rPr>
-          <w:rFonts w:ascii="Times New Roman" w:hAnsi="Times New Roman" w:cs="Times New Roman"/>
-        </w:rPr>
-        <w:t>..28</w:t>
-      </w:r>
-    </w:p>
-    <w:p>
-      <w:pPr>
-        <w:rPr>
-          <w:rFonts w:ascii="Times New Roman" w:hAnsi="Times New Roman" w:cs="Times New Roman"/>
-        </w:rPr>
-      </w:pPr>
-      <w:r>
-        <w:rPr>
-          <w:rFonts w:ascii="Times New Roman" w:hAnsi="Times New Roman" w:cs="Times New Roman"/>
-        </w:rPr>
-        <w:t>Figure 6 : Quelques interfaces de l'application Foire de Tours………………………………</w:t>
-      </w:r>
-      <w:r>
-        <w:rPr>
-          <w:rFonts w:ascii="Times New Roman" w:hAnsi="Times New Roman" w:cs="Times New Roman"/>
-        </w:rPr>
-        <w:t>…..</w:t>
-      </w:r>
-      <w:r>
-        <w:rPr>
-          <w:rFonts w:ascii="Times New Roman" w:hAnsi="Times New Roman" w:cs="Times New Roman"/>
-        </w:rPr>
-        <w:t>….29</w:t>
-      </w:r>
-    </w:p>
-    <w:p>
-      <w:pPr>
-        <w:rPr>
-          <w:rFonts w:ascii="Times New Roman" w:hAnsi="Times New Roman" w:cs="Times New Roman"/>
-        </w:rPr>
-      </w:pPr>
-      <w:r>
-        <w:rPr>
-          <w:rFonts w:ascii="Times New Roman" w:hAnsi="Times New Roman" w:cs="Times New Roman"/>
-        </w:rPr>
-        <w:t>Figure 7 : Modelé conceptuel de données……………………………………………</w:t>
-      </w:r>
-      <w:r>
-        <w:rPr>
-          <w:rFonts w:ascii="Times New Roman" w:hAnsi="Times New Roman" w:cs="Times New Roman"/>
-        </w:rPr>
-        <w:t>...</w:t>
-      </w:r>
-      <w:r>
-        <w:rPr>
-          <w:rFonts w:ascii="Times New Roman" w:hAnsi="Times New Roman" w:cs="Times New Roman"/>
-        </w:rPr>
-        <w:t>……</w:t>
-      </w:r>
-      <w:r>
-        <w:rPr>
-          <w:rFonts w:ascii="Times New Roman" w:hAnsi="Times New Roman" w:cs="Times New Roman"/>
-        </w:rPr>
-        <w:t>…..</w:t>
-      </w:r>
-      <w:r>
-        <w:rPr>
-          <w:rFonts w:ascii="Times New Roman" w:hAnsi="Times New Roman" w:cs="Times New Roman"/>
-        </w:rPr>
-        <w:t>…..31</w:t>
-      </w:r>
-    </w:p>
-    <w:p>
-      <w:pPr>
-        <w:rPr>
-          <w:rFonts w:ascii="Times New Roman" w:hAnsi="Times New Roman" w:cs="Times New Roman"/>
-        </w:rPr>
-      </w:pPr>
-      <w:r>
-        <w:rPr>
-          <w:rFonts w:ascii="Times New Roman" w:hAnsi="Times New Roman" w:cs="Times New Roman"/>
-        </w:rPr>
-        <w:t>Figure 8 : diagramme de classe…………………………………………………</w:t>
-      </w:r>
-      <w:r>
-        <w:rPr>
-          <w:rFonts w:ascii="Times New Roman" w:hAnsi="Times New Roman" w:cs="Times New Roman"/>
-        </w:rPr>
-        <w:t>.</w:t>
-      </w:r>
-      <w:r>
-        <w:rPr>
-          <w:rFonts w:ascii="Times New Roman" w:hAnsi="Times New Roman" w:cs="Times New Roman"/>
-        </w:rPr>
-        <w:t>……………</w:t>
-      </w:r>
-      <w:r>
-        <w:rPr>
-          <w:rFonts w:ascii="Times New Roman" w:hAnsi="Times New Roman" w:cs="Times New Roman"/>
-        </w:rPr>
-        <w:t>…...</w:t>
-      </w:r>
-      <w:r>
-        <w:rPr>
-          <w:rFonts w:ascii="Times New Roman" w:hAnsi="Times New Roman" w:cs="Times New Roman"/>
-        </w:rPr>
-        <w:t>…31</w:t>
-      </w:r>
-    </w:p>
-    <w:p>
-      <w:pPr>
-        <w:rPr>
-          <w:rFonts w:ascii="Times New Roman" w:hAnsi="Times New Roman" w:cs="Times New Roman"/>
-        </w:rPr>
-      </w:pPr>
-      <w:r>
-        <w:rPr>
-          <w:rFonts w:ascii="Times New Roman" w:hAnsi="Times New Roman" w:cs="Times New Roman"/>
-        </w:rPr>
-        <w:t>Figure 8 : diagramme de classe…………………………………………………</w:t>
-      </w:r>
-      <w:r>
-        <w:rPr>
-          <w:rFonts w:ascii="Times New Roman" w:hAnsi="Times New Roman" w:cs="Times New Roman"/>
-        </w:rPr>
-        <w:t>.</w:t>
-      </w:r>
-      <w:r>
-        <w:rPr>
-          <w:rFonts w:ascii="Times New Roman" w:hAnsi="Times New Roman" w:cs="Times New Roman"/>
-        </w:rPr>
-        <w:t>……………</w:t>
-      </w:r>
-      <w:r>
-        <w:rPr>
-          <w:rFonts w:ascii="Times New Roman" w:hAnsi="Times New Roman" w:cs="Times New Roman"/>
-        </w:rPr>
-        <w:t>…...</w:t>
-      </w:r>
-      <w:r>
-        <w:rPr>
-          <w:rFonts w:ascii="Times New Roman" w:hAnsi="Times New Roman" w:cs="Times New Roman"/>
-        </w:rPr>
-        <w:t>…32</w:t>
-      </w:r>
-    </w:p>
-    <w:p>
-      <w:pPr>
-        <w:rPr>
-          <w:rFonts w:ascii="Times New Roman" w:hAnsi="Times New Roman" w:cs="Times New Roman"/>
-        </w:rPr>
-      </w:pPr>
-      <w:r>
-        <w:rPr>
-          <w:rFonts w:ascii="Times New Roman" w:hAnsi="Times New Roman" w:cs="Times New Roman"/>
-        </w:rPr>
-        <w:t>Figure 10 : Diagramme de séquence d'authentification……………………………………</w:t>
-      </w:r>
-      <w:r>
-        <w:rPr>
-          <w:rFonts w:ascii="Times New Roman" w:hAnsi="Times New Roman" w:cs="Times New Roman"/>
-        </w:rPr>
-        <w:t>….......</w:t>
-      </w:r>
-      <w:r>
-        <w:rPr>
-          <w:rFonts w:ascii="Times New Roman" w:hAnsi="Times New Roman" w:cs="Times New Roman"/>
-        </w:rPr>
-        <w:t>…34</w:t>
-      </w:r>
-    </w:p>
-    <w:p>
-      <w:pPr>
-        <w:rPr>
-          <w:rFonts w:ascii="Times New Roman" w:hAnsi="Times New Roman" w:cs="Times New Roman"/>
-        </w:rPr>
-      </w:pPr>
-      <w:r>
-        <w:rPr>
-          <w:rFonts w:ascii="Times New Roman" w:hAnsi="Times New Roman" w:cs="Times New Roman"/>
-        </w:rPr>
-        <w:t>Figure 11 : Diagramme de séquence achat de ticket……………………………………</w:t>
-      </w:r>
-      <w:r>
-        <w:rPr>
-          <w:rFonts w:ascii="Times New Roman" w:hAnsi="Times New Roman" w:cs="Times New Roman"/>
-        </w:rPr>
-        <w:t>...</w:t>
-      </w:r>
-      <w:r>
-        <w:rPr>
-          <w:rFonts w:ascii="Times New Roman" w:hAnsi="Times New Roman" w:cs="Times New Roman"/>
-        </w:rPr>
-        <w:t>……</w:t>
-      </w:r>
-      <w:r>
-        <w:rPr>
-          <w:rFonts w:ascii="Times New Roman" w:hAnsi="Times New Roman" w:cs="Times New Roman"/>
-        </w:rPr>
-        <w:t>……</w:t>
-      </w:r>
-      <w:r>
-        <w:rPr>
-          <w:rFonts w:ascii="Times New Roman" w:hAnsi="Times New Roman" w:cs="Times New Roman"/>
-        </w:rPr>
-        <w:t>..35</w:t>
-      </w:r>
-    </w:p>
-    <w:p>
-      <w:pPr>
-        <w:rPr>
-          <w:rFonts w:ascii="Times New Roman" w:hAnsi="Times New Roman" w:cs="Times New Roman"/>
-        </w:rPr>
-      </w:pPr>
-      <w:r>
-        <w:rPr>
-          <w:rFonts w:ascii="Times New Roman" w:hAnsi="Times New Roman" w:cs="Times New Roman"/>
-        </w:rPr>
-        <w:t>Figure 12 : Architecture client-serveur………………………………………………………</w:t>
-      </w:r>
-      <w:r>
-        <w:rPr>
-          <w:rFonts w:ascii="Times New Roman" w:hAnsi="Times New Roman" w:cs="Times New Roman"/>
-        </w:rPr>
-        <w:t>……</w:t>
-      </w:r>
-      <w:r>
-        <w:rPr>
-          <w:rFonts w:ascii="Times New Roman" w:hAnsi="Times New Roman" w:cs="Times New Roman"/>
-        </w:rPr>
-        <w:t>….36</w:t>
-      </w:r>
-    </w:p>
-    <w:p>
-      <w:pPr>
-        <w:rPr>
-          <w:rFonts w:ascii="Times New Roman" w:hAnsi="Times New Roman" w:cs="Times New Roman"/>
-        </w:rPr>
-      </w:pPr>
-      <w:r>
-        <w:rPr>
-          <w:rFonts w:ascii="Times New Roman" w:hAnsi="Times New Roman" w:cs="Times New Roman"/>
-        </w:rPr>
-        <w:t>Figure 13 : Architecture MVC…………………………………………</w:t>
-      </w:r>
-      <w:r>
-        <w:rPr>
-          <w:rFonts w:ascii="Times New Roman" w:hAnsi="Times New Roman" w:cs="Times New Roman"/>
-        </w:rPr>
-        <w:t>.</w:t>
-      </w:r>
-      <w:r>
-        <w:rPr>
-          <w:rFonts w:ascii="Times New Roman" w:hAnsi="Times New Roman" w:cs="Times New Roman"/>
-        </w:rPr>
-        <w:t>……………………</w:t>
-      </w:r>
-      <w:r>
-        <w:rPr>
-          <w:rFonts w:ascii="Times New Roman" w:hAnsi="Times New Roman" w:cs="Times New Roman"/>
-        </w:rPr>
-        <w:t>………</w:t>
-      </w:r>
-      <w:r>
-        <w:rPr>
-          <w:rFonts w:ascii="Times New Roman" w:hAnsi="Times New Roman" w:cs="Times New Roman"/>
-        </w:rPr>
-        <w:t>.37</w:t>
-      </w:r>
-    </w:p>
-    <w:p>
-      <w:pPr>
-        <w:rPr>
-          <w:rFonts w:ascii="Times New Roman" w:hAnsi="Times New Roman" w:cs="Times New Roman"/>
-        </w:rPr>
-      </w:pPr>
-      <w:r>
-        <w:rPr>
-          <w:rFonts w:ascii="Times New Roman" w:hAnsi="Times New Roman" w:cs="Times New Roman"/>
-        </w:rPr>
-        <w:t>Figure 14 : Diagramme de Gantt……………………………………………………</w:t>
-      </w:r>
-      <w:r>
-        <w:rPr>
-          <w:rFonts w:ascii="Times New Roman" w:hAnsi="Times New Roman" w:cs="Times New Roman"/>
-        </w:rPr>
-        <w:t>.</w:t>
-      </w:r>
-      <w:r>
-        <w:rPr>
-          <w:rFonts w:ascii="Times New Roman" w:hAnsi="Times New Roman" w:cs="Times New Roman"/>
-        </w:rPr>
-        <w:t>………</w:t>
-      </w:r>
-      <w:r>
-        <w:rPr>
-          <w:rFonts w:ascii="Times New Roman" w:hAnsi="Times New Roman" w:cs="Times New Roman"/>
-        </w:rPr>
-        <w:t>……</w:t>
-      </w:r>
-      <w:r>
-        <w:rPr>
-          <w:rFonts w:ascii="Times New Roman" w:hAnsi="Times New Roman" w:cs="Times New Roman"/>
-        </w:rPr>
-        <w:t>….38</w:t>
-      </w:r>
-    </w:p>
-    <w:p>
-      <w:pPr>
-        <w:rPr>
-          <w:rFonts w:ascii="Times New Roman" w:hAnsi="Times New Roman" w:cs="Times New Roman"/>
-        </w:rPr>
-      </w:pPr>
-      <w:r>
-        <w:rPr>
-          <w:rFonts w:ascii="Times New Roman" w:hAnsi="Times New Roman" w:cs="Times New Roman"/>
-        </w:rPr>
-        <w:t>Figure 15 Splash screen</w:t>
-      </w:r>
-      <w:r>
-        <w:rPr>
-          <w:rFonts w:ascii="Times New Roman" w:hAnsi="Times New Roman" w:cs="Times New Roman"/>
-        </w:rPr>
-        <w:t>………………………………………………………………………………45</w:t>
-      </w:r>
-    </w:p>
-    <w:p>
-      <w:pPr>
-        <w:rPr>
-          <w:rFonts w:ascii="Times New Roman" w:hAnsi="Times New Roman" w:cs="Times New Roman"/>
-        </w:rPr>
-      </w:pPr>
-      <w:r>
-        <w:rPr>
-          <w:rFonts w:ascii="Times New Roman" w:hAnsi="Times New Roman" w:cs="Times New Roman"/>
-        </w:rPr>
-        <w:t>Figure 16 page d’inscription</w:t>
-      </w:r>
-      <w:r>
-        <w:rPr>
-          <w:rFonts w:ascii="Times New Roman" w:hAnsi="Times New Roman" w:cs="Times New Roman"/>
-        </w:rPr>
-        <w:t>………………………………………………………………………….45</w:t>
-      </w:r>
-    </w:p>
-    <w:p>
-      <w:pPr>
-        <w:rPr>
-          <w:rFonts w:ascii="Times New Roman" w:hAnsi="Times New Roman" w:cs="Times New Roman"/>
-        </w:rPr>
-      </w:pPr>
-      <w:r>
-        <w:rPr>
-          <w:rFonts w:ascii="Times New Roman" w:hAnsi="Times New Roman" w:cs="Times New Roman"/>
-        </w:rPr>
-        <w:t>Figure 17 page de connexion…</w:t>
-      </w:r>
-      <w:r>
-        <w:rPr>
-          <w:rFonts w:ascii="Times New Roman" w:hAnsi="Times New Roman" w:cs="Times New Roman"/>
-        </w:rPr>
-        <w:t>………………………………………………………………………</w:t>
-      </w:r>
-      <w:r>
-        <w:rPr>
-          <w:rFonts w:ascii="Times New Roman" w:hAnsi="Times New Roman" w:cs="Times New Roman"/>
-        </w:rPr>
-        <w:t>.45</w:t>
-      </w:r>
-    </w:p>
-    <w:p>
-      <w:pPr>
-        <w:rPr>
-          <w:rFonts w:ascii="Times New Roman" w:hAnsi="Times New Roman" w:cs="Times New Roman"/>
-        </w:rPr>
-      </w:pPr>
-      <w:r>
-        <w:rPr>
-          <w:rFonts w:ascii="Times New Roman" w:hAnsi="Times New Roman" w:cs="Times New Roman"/>
-        </w:rPr>
-        <w:t>Figure 18 Page d’accueil</w:t>
-      </w:r>
-      <w:r>
-        <w:rPr>
-          <w:rFonts w:ascii="Times New Roman" w:hAnsi="Times New Roman" w:cs="Times New Roman"/>
-        </w:rPr>
-        <w:t>……………………………………………………………………………...46</w:t>
-      </w:r>
-    </w:p>
-    <w:p>
-      <w:pPr>
-        <w:rPr>
-          <w:rFonts w:ascii="Times New Roman" w:hAnsi="Times New Roman" w:cs="Times New Roman"/>
-        </w:rPr>
-      </w:pPr>
-      <w:r>
-        <w:rPr>
-          <w:rFonts w:ascii="Times New Roman" w:hAnsi="Times New Roman" w:cs="Times New Roman"/>
-        </w:rPr>
-        <w:t>Figure 19 page de choix d’achat de ticket</w:t>
-      </w:r>
-      <w:r>
-        <w:rPr>
-          <w:rFonts w:ascii="Times New Roman" w:hAnsi="Times New Roman" w:cs="Times New Roman"/>
-        </w:rPr>
-        <w:t>…………………………………………………………….46</w:t>
+      <w:proofErr w:type="gramStart"/>
+      <w:r>
+        <w:rPr>
+          <w:rFonts w:ascii="Times New Roman" w:hAnsi="Times New Roman" w:cs="Times New Roman"/>
+        </w:rPr>
+        <w:t>…….</w:t>
+      </w:r>
+      <w:proofErr w:type="gramEnd"/>
+      <w:r>
+        <w:rPr>
+          <w:rFonts w:ascii="Times New Roman" w:hAnsi="Times New Roman" w:cs="Times New Roman"/>
+        </w:rPr>
+        <w:t>46</w:t>
       </w:r>
     </w:p>
     <w:p>
@@ -6170,7 +6528,21 @@
         <w:rPr>
           <w:rFonts w:ascii="Times New Roman" w:hAnsi="Times New Roman" w:cs="Times New Roman"/>
         </w:rPr>
-        <w:t>……………………………………………………………..46</w:t>
+        <w:t>………………………………………………………</w:t>
+      </w:r>
+      <w:proofErr w:type="gramStart"/>
+      <w:r>
+        <w:rPr>
+          <w:rFonts w:ascii="Times New Roman" w:hAnsi="Times New Roman" w:cs="Times New Roman"/>
+        </w:rPr>
+        <w:t>…….</w:t>
+      </w:r>
+      <w:proofErr w:type="gramEnd"/>
+      <w:r>
+        <w:rPr>
+          <w:rFonts w:ascii="Times New Roman" w:hAnsi="Times New Roman" w:cs="Times New Roman"/>
+        </w:rPr>
+        <w:t>.46</w:t>
       </w:r>
     </w:p>
     <w:p>
@@ -6246,7 +6618,21 @@
         <w:rPr>
           <w:rFonts w:ascii="Times New Roman" w:hAnsi="Times New Roman" w:cs="Times New Roman"/>
         </w:rPr>
-        <w:t>…………………………………………………….47</w:t>
+        <w:t>………………………………………………</w:t>
+      </w:r>
+      <w:proofErr w:type="gramStart"/>
+      <w:r>
+        <w:rPr>
+          <w:rFonts w:ascii="Times New Roman" w:hAnsi="Times New Roman" w:cs="Times New Roman"/>
+        </w:rPr>
+        <w:t>…….</w:t>
+      </w:r>
+      <w:proofErr w:type="gramEnd"/>
+      <w:r>
+        <w:rPr>
+          <w:rFonts w:ascii="Times New Roman" w:hAnsi="Times New Roman" w:cs="Times New Roman"/>
+        </w:rPr>
+        <w:t>47</w:t>
       </w:r>
     </w:p>
     <w:p>
@@ -6284,7 +6670,21 @@
         <w:rPr>
           <w:rFonts w:ascii="Times New Roman" w:hAnsi="Times New Roman" w:cs="Times New Roman"/>
         </w:rPr>
-        <w:t>…………………………………………………….…..47</w:t>
+        <w:t>………………………………………………</w:t>
+      </w:r>
+      <w:proofErr w:type="gramStart"/>
+      <w:r>
+        <w:rPr>
+          <w:rFonts w:ascii="Times New Roman" w:hAnsi="Times New Roman" w:cs="Times New Roman"/>
+        </w:rPr>
+        <w:t>…….</w:t>
+      </w:r>
+      <w:proofErr w:type="gramEnd"/>
+      <w:r>
+        <w:rPr>
+          <w:rFonts w:ascii="Times New Roman" w:hAnsi="Times New Roman" w:cs="Times New Roman"/>
+        </w:rPr>
+        <w:t>…..47</w:t>
       </w:r>
     </w:p>
     <w:p>
@@ -6303,7 +6703,21 @@
         <w:rPr>
           <w:rFonts w:ascii="Times New Roman" w:hAnsi="Times New Roman" w:cs="Times New Roman"/>
         </w:rPr>
-        <w:t>………………………………………….…48</w:t>
+        <w:t>……………………………………</w:t>
+      </w:r>
+      <w:proofErr w:type="gramStart"/>
+      <w:r>
+        <w:rPr>
+          <w:rFonts w:ascii="Times New Roman" w:hAnsi="Times New Roman" w:cs="Times New Roman"/>
+        </w:rPr>
+        <w:t>…….</w:t>
+      </w:r>
+      <w:proofErr w:type="gramEnd"/>
+      <w:r>
+        <w:rPr>
+          <w:rFonts w:ascii="Times New Roman" w:hAnsi="Times New Roman" w:cs="Times New Roman"/>
+        </w:rPr>
+        <w:t>…48</w:t>
       </w:r>
     </w:p>
     <w:p>
@@ -6717,13 +7131,21 @@
     </w:p>
     <w:p>
       <w:pPr>
-        <w:jc w:val="both"/>
         <w:rPr>
           <w:rFonts w:ascii="Times New Roman" w:hAnsi="Times New Roman" w:cs="Times New Roman"/>
           <w:sz w:val="28"/>
           <w:szCs w:val="28"/>
           <w:lang w:val="en-US"/>
         </w:rPr>
+        <w:sectPr>
+          <w:headerReference w:type="default" r:id="rId8"/>
+          <w:footerReference w:type="default" r:id="rId9"/>
+          <w:pgSz w:w="11906" w:h="16838"/>
+          <w:pgMar w:top="1417" w:right="1417" w:bottom="1417" w:left="1417" w:header="708" w:footer="708" w:gutter="0"/>
+          <w:pgNumType w:fmt="lowerRoman" w:start="1"/>
+          <w:cols w:space="708"/>
+          <w:docGrid w:linePitch="360"/>
+        </w:sectPr>
       </w:pPr>
     </w:p>
     <w:p>
@@ -6735,40 +7157,19 @@
           <w:lang w:val="en-US"/>
         </w:rPr>
       </w:pPr>
-      <w:r>
-        <w:rPr>
-          <w:rFonts w:ascii="Times New Roman" w:hAnsi="Times New Roman" w:cs="Times New Roman"/>
-          <w:sz w:val="28"/>
-          <w:szCs w:val="28"/>
-          <w:lang w:val="en-US"/>
-        </w:rPr>
-        <w:br w:type="page"/>
-      </w:r>
-    </w:p>
-    <w:p>
-      <w:pPr>
-        <w:jc w:val="both"/>
-        <w:rPr>
-          <w:rFonts w:ascii="Times New Roman" w:hAnsi="Times New Roman" w:cs="Times New Roman"/>
-          <w:sz w:val="28"/>
-          <w:szCs w:val="28"/>
-          <w:lang w:val="en-US"/>
-        </w:rPr>
-      </w:pPr>
-    </w:p>
-    <w:p>
-      <w:pPr>
-        <w:jc w:val="center"/>
-        <w:rPr>
-          <w:rFonts w:ascii="Times New Roman" w:hAnsi="Times New Roman" w:cs="Times New Roman"/>
-          <w:color w:val="4472C4" w:themeColor="accent1"/>
-          <w:sz w:val="40"/>
-          <w:szCs w:val="40"/>
-        </w:rPr>
-      </w:pPr>
       <w:bookmarkStart w:id="39" w:name="_Toc141522296"/>
       <w:bookmarkStart w:id="40" w:name="_Toc141525256"/>
       <w:bookmarkStart w:id="41" w:name="_Toc142316871"/>
+      <w:r>
+        <w:rPr>
+          <w:rFonts w:ascii="Times New Roman" w:hAnsi="Times New Roman" w:cs="Times New Roman"/>
+          <w:color w:val="4472C4" w:themeColor="accent1"/>
+          <w:sz w:val="40"/>
+          <w:szCs w:val="40"/>
+        </w:rPr>
+        <w:lastRenderedPageBreak/>
+        <w:t xml:space="preserve">                  </w:t>
+      </w:r>
       <w:r>
         <w:rPr>
           <w:rFonts w:ascii="Times New Roman" w:hAnsi="Times New Roman" w:cs="Times New Roman"/>
@@ -8317,19 +8718,7 @@
         </w:rPr>
       </w:pPr>
       <w:r>
-        <w:t xml:space="preserve">L'entreprise Eureka est stratégiquement implantée dans une localisation propice à son développement et à son accessibilité. Son siège social est situé dans la ville de douala, Cameroun plus précisément </w:t>
-      </w:r>
-      <w:r>
-        <w:t>à</w:t>
-      </w:r>
-      <w:r>
-        <w:t xml:space="preserve"> </w:t>
-      </w:r>
-      <w:r>
-        <w:t>Deido</w:t>
-      </w:r>
-      <w:r>
-        <w:t xml:space="preserve"> sur la rue de l'école petit monde</w:t>
+        <w:t>L'entreprise Eureka est stratégiquement implantée dans une localisation propice à son développement et à son accessibilité. Son siège social est situé dans la ville de douala, Cameroun plus précisément à Deido sur la rue de l'école petit monde</w:t>
       </w:r>
       <w:r>
         <w:rPr>
@@ -8374,7 +8763,7 @@
                     </pic:cNvPicPr>
                   </pic:nvPicPr>
                   <pic:blipFill>
-                    <a:blip r:embed="rId8">
+                    <a:blip r:embed="rId10">
                       <a:extLst>
                         <a:ext uri="{28A0092B-C50C-407E-A947-70E740481C1C}">
                           <a14:useLocalDpi xmlns:a14="http://schemas.microsoft.com/office/drawing/2010/main" val="0"/>
@@ -8883,7 +9272,7 @@
                     </pic:cNvPicPr>
                   </pic:nvPicPr>
                   <pic:blipFill>
-                    <a:blip r:embed="rId9">
+                    <a:blip r:embed="rId11">
                       <a:extLst>
                         <a:ext uri="{28A0092B-C50C-407E-A947-70E740481C1C}">
                           <a14:useLocalDpi xmlns:a14="http://schemas.microsoft.com/office/drawing/2010/main" val="0"/>
@@ -8989,14 +9378,7 @@
           <w:sz w:val="24"/>
           <w:szCs w:val="24"/>
         </w:rPr>
-        <w:t xml:space="preserve">    </w:t>
-      </w:r>
-      <w:r>
-        <w:rPr>
-          <w:sz w:val="24"/>
-          <w:szCs w:val="24"/>
-        </w:rPr>
-        <w:t>L'entreprise Eureka, à ce jour, arbore une structure organisationnelle plutôt épurée. Cette simplicité découle de sa nature de jeune entreprise et de son effectif encore restreint en matière d'employés. Par conséquent, elle présente l'organigramme qui suit :</w:t>
+        <w:t xml:space="preserve">    L'entreprise Eureka, à ce jour, arbore une structure organisationnelle plutôt épurée. Cette simplicité découle de sa nature de jeune entreprise et de son effectif encore restreint en matière d'employés. Par conséquent, elle présente l'organigramme qui suit :</w:t>
       </w:r>
     </w:p>
     <w:p>
@@ -9034,7 +9416,7 @@
                     </pic:cNvPicPr>
                   </pic:nvPicPr>
                   <pic:blipFill>
-                    <a:blip r:embed="rId10">
+                    <a:blip r:embed="rId12">
                       <a:extLst>
                         <a:ext uri="{28A0092B-C50C-407E-A947-70E740481C1C}">
                           <a14:useLocalDpi xmlns:a14="http://schemas.microsoft.com/office/drawing/2010/main" val="0"/>
@@ -9308,15 +9690,7 @@
           <w:sz w:val="24"/>
           <w:szCs w:val="24"/>
         </w:rPr>
-        <w:t xml:space="preserve"> Le responsable de la division reçoit les projets émanant de la division Recherche et Innovation et les classe en fonction d'un indice de priorité spécifié par le département d'Administration et de Finance. En prenant en compte les spécifications techniques requises, le chef de division organise les différentes étapes du projet. Chaque membre de l'équipe technique a l'obligation de fournir des rapports réguliers sur l'avancement de ses tâches à sa hiérarchie directe, conformément aux responsabilités définies.</w:t>
-      </w:r>
-      <w:r>
-        <w:rPr>
-          <w:rFonts w:ascii="Times New Roman" w:hAnsi="Times New Roman" w:cs="Times New Roman"/>
-          <w:sz w:val="24"/>
-          <w:szCs w:val="24"/>
-        </w:rPr>
-        <w:t xml:space="preserve"> </w:t>
+        <w:t xml:space="preserve"> Le responsable de la division reçoit les projets émanant de la division Recherche et Innovation et les classe en fonction d'un indice de priorité spécifié par le département d'Administration et de Finance. En prenant en compte les spécifications techniques requises, le chef de division organise les différentes étapes du projet. Chaque membre de l'équipe technique a l'obligation de fournir des rapports réguliers sur l'avancement de ses tâches à sa hiérarchie directe, conformément aux responsabilités définies. </w:t>
       </w:r>
     </w:p>
     <w:p>
@@ -9685,15 +10059,7 @@
           <w:sz w:val="24"/>
           <w:szCs w:val="24"/>
         </w:rPr>
-        <w:t xml:space="preserve">•  Appréhender le fonctionnement du monde professionnel et du </w:t>
-      </w:r>
-      <w:r>
-        <w:rPr>
-          <w:rFonts w:ascii="Times New Roman" w:hAnsi="Times New Roman" w:cs="Times New Roman"/>
-          <w:sz w:val="24"/>
-          <w:szCs w:val="24"/>
-        </w:rPr>
-        <w:t>télétravail ;</w:t>
+        <w:t>•  Appréhender le fonctionnement du monde professionnel et du télétravail ;</w:t>
       </w:r>
     </w:p>
     <w:p>
@@ -11846,15 +12212,33 @@
           <w:sz w:val="24"/>
           <w:szCs w:val="24"/>
         </w:rPr>
-        <w:t xml:space="preserve">du marché de noël  </w:t>
-      </w:r>
-      <w:r>
-        <w:rPr>
-          <w:rFonts w:ascii="Times New Roman" w:hAnsi="Times New Roman" w:cs="Times New Roman"/>
-          <w:sz w:val="24"/>
-          <w:szCs w:val="24"/>
-        </w:rPr>
-        <w:t>. Celle-ci pourra être mise à jour par un administrateur. Les autres utilisateurs de l’application ne pourront que la consulter.</w:t>
+        <w:t xml:space="preserve">du marché de </w:t>
+      </w:r>
+      <w:proofErr w:type="gramStart"/>
+      <w:r>
+        <w:rPr>
+          <w:rFonts w:ascii="Times New Roman" w:hAnsi="Times New Roman" w:cs="Times New Roman"/>
+          <w:sz w:val="24"/>
+          <w:szCs w:val="24"/>
+        </w:rPr>
+        <w:t xml:space="preserve">noël  </w:t>
+      </w:r>
+      <w:r>
+        <w:rPr>
+          <w:rFonts w:ascii="Times New Roman" w:hAnsi="Times New Roman" w:cs="Times New Roman"/>
+          <w:sz w:val="24"/>
+          <w:szCs w:val="24"/>
+        </w:rPr>
+        <w:t>.</w:t>
+      </w:r>
+      <w:proofErr w:type="gramEnd"/>
+      <w:r>
+        <w:rPr>
+          <w:rFonts w:ascii="Times New Roman" w:hAnsi="Times New Roman" w:cs="Times New Roman"/>
+          <w:sz w:val="24"/>
+          <w:szCs w:val="24"/>
+        </w:rPr>
+        <w:t xml:space="preserve"> Celle-ci pourra être mise à jour par un administrateur. Les autres utilisateurs de l’application ne pourront que la consulter.</w:t>
       </w:r>
     </w:p>
     <w:p>
@@ -14092,8 +14476,9 @@
           <w:szCs w:val="24"/>
           <w:u w:val="single"/>
         </w:rPr>
-        <w:t xml:space="preserve"> ressource </w:t>
-      </w:r>
+        <w:t xml:space="preserve"> </w:t>
+      </w:r>
+      <w:proofErr w:type="gramStart"/>
       <w:r>
         <w:rPr>
           <w:rFonts w:ascii="Times New Roman" w:hAnsi="Times New Roman" w:cs="Times New Roman"/>
@@ -14102,8 +14487,19 @@
           <w:szCs w:val="24"/>
           <w:u w:val="single"/>
         </w:rPr>
+        <w:t xml:space="preserve">ressource </w:t>
+      </w:r>
+      <w:r>
+        <w:rPr>
+          <w:rFonts w:ascii="Times New Roman" w:hAnsi="Times New Roman" w:cs="Times New Roman"/>
+          <w:color w:val="4472C4" w:themeColor="accent1"/>
+          <w:sz w:val="24"/>
+          <w:szCs w:val="24"/>
+          <w:u w:val="single"/>
+        </w:rPr>
         <w:t>logiciel</w:t>
       </w:r>
+      <w:proofErr w:type="gramEnd"/>
     </w:p>
     <w:tbl>
       <w:tblPr>
@@ -16234,7 +16630,7 @@
                     </pic:cNvPicPr>
                   </pic:nvPicPr>
                   <pic:blipFill>
-                    <a:blip r:embed="rId11">
+                    <a:blip r:embed="rId13">
                       <a:extLst>
                         <a:ext uri="{28A0092B-C50C-407E-A947-70E740481C1C}">
                           <a14:useLocalDpi xmlns:a14="http://schemas.microsoft.com/office/drawing/2010/main" val="0"/>
@@ -17224,7 +17620,7 @@
                     </pic:cNvPicPr>
                   </pic:nvPicPr>
                   <pic:blipFill>
-                    <a:blip r:embed="rId12" cstate="print">
+                    <a:blip r:embed="rId14" cstate="print">
                       <a:extLst>
                         <a:ext uri="{28A0092B-C50C-407E-A947-70E740481C1C}">
                           <a14:useLocalDpi xmlns:a14="http://schemas.microsoft.com/office/drawing/2010/main" val="0"/>
@@ -17445,7 +17841,7 @@
                     </pic:cNvPicPr>
                   </pic:nvPicPr>
                   <pic:blipFill>
-                    <a:blip r:embed="rId13" cstate="print">
+                    <a:blip r:embed="rId15" cstate="print">
                       <a:extLst>
                         <a:ext uri="{28A0092B-C50C-407E-A947-70E740481C1C}">
                           <a14:useLocalDpi xmlns:a14="http://schemas.microsoft.com/office/drawing/2010/main" val="0"/>
@@ -17504,7 +17900,7 @@
                     </pic:cNvPicPr>
                   </pic:nvPicPr>
                   <pic:blipFill>
-                    <a:blip r:embed="rId14" cstate="print">
+                    <a:blip r:embed="rId16" cstate="print">
                       <a:extLst>
                         <a:ext uri="{28A0092B-C50C-407E-A947-70E740481C1C}">
                           <a14:useLocalDpi xmlns:a14="http://schemas.microsoft.com/office/drawing/2010/main" val="0"/>
@@ -17925,7 +18321,7 @@
                     </pic:cNvPicPr>
                   </pic:nvPicPr>
                   <pic:blipFill>
-                    <a:blip r:embed="rId15">
+                    <a:blip r:embed="rId17">
                       <a:extLst>
                         <a:ext uri="{28A0092B-C50C-407E-A947-70E740481C1C}">
                           <a14:useLocalDpi xmlns:a14="http://schemas.microsoft.com/office/drawing/2010/main" val="0"/>
@@ -17989,7 +18385,7 @@
                     </pic:cNvPicPr>
                   </pic:nvPicPr>
                   <pic:blipFill>
-                    <a:blip r:embed="rId16">
+                    <a:blip r:embed="rId18">
                       <a:extLst>
                         <a:ext uri="{28A0092B-C50C-407E-A947-70E740481C1C}">
                           <a14:useLocalDpi xmlns:a14="http://schemas.microsoft.com/office/drawing/2010/main" val="0"/>
@@ -18055,7 +18451,7 @@
                     </pic:cNvPicPr>
                   </pic:nvPicPr>
                   <pic:blipFill>
-                    <a:blip r:embed="rId17">
+                    <a:blip r:embed="rId19">
                       <a:extLst>
                         <a:ext uri="{28A0092B-C50C-407E-A947-70E740481C1C}">
                           <a14:useLocalDpi xmlns:a14="http://schemas.microsoft.com/office/drawing/2010/main" val="0"/>
@@ -20210,7 +20606,7 @@
                     </pic:cNvPicPr>
                   </pic:nvPicPr>
                   <pic:blipFill>
-                    <a:blip r:embed="rId18">
+                    <a:blip r:embed="rId20">
                       <a:extLst>
                         <a:ext uri="{28A0092B-C50C-407E-A947-70E740481C1C}">
                           <a14:useLocalDpi xmlns:a14="http://schemas.microsoft.com/office/drawing/2010/main" val="0"/>
@@ -20297,7 +20693,7 @@
                     </pic:cNvPicPr>
                   </pic:nvPicPr>
                   <pic:blipFill>
-                    <a:blip r:embed="rId19">
+                    <a:blip r:embed="rId21">
                       <a:extLst>
                         <a:ext uri="{28A0092B-C50C-407E-A947-70E740481C1C}">
                           <a14:useLocalDpi xmlns:a14="http://schemas.microsoft.com/office/drawing/2010/main" val="0"/>
@@ -20817,7 +21213,7 @@
                     </pic:cNvPicPr>
                   </pic:nvPicPr>
                   <pic:blipFill>
-                    <a:blip r:embed="rId20">
+                    <a:blip r:embed="rId22">
                       <a:extLst>
                         <a:ext uri="{28A0092B-C50C-407E-A947-70E740481C1C}">
                           <a14:useLocalDpi xmlns:a14="http://schemas.microsoft.com/office/drawing/2010/main" val="0"/>
@@ -21388,7 +21784,7 @@
                           </pic:cNvPicPr>
                         </pic:nvPicPr>
                         <pic:blipFill>
-                          <a:blip r:embed="rId21">
+                          <a:blip r:embed="rId23">
                             <a:extLst>
                               <a:ext uri="{28A0092B-C50C-407E-A947-70E740481C1C}">
                                 <a14:useLocalDpi xmlns:a14="http://schemas.microsoft.com/office/drawing/2010/main" val="0"/>
@@ -21533,7 +21929,7 @@
                           </pic:cNvPicPr>
                         </pic:nvPicPr>
                         <pic:blipFill>
-                          <a:blip r:embed="rId22">
+                          <a:blip r:embed="rId24">
                             <a:extLst>
                               <a:ext uri="{28A0092B-C50C-407E-A947-70E740481C1C}">
                                 <a14:useLocalDpi xmlns:a14="http://schemas.microsoft.com/office/drawing/2010/main" val="0"/>
@@ -21662,7 +22058,7 @@
                           </pic:cNvPicPr>
                         </pic:nvPicPr>
                         <pic:blipFill>
-                          <a:blip r:embed="rId23">
+                          <a:blip r:embed="rId25">
                             <a:extLst>
                               <a:ext uri="{28A0092B-C50C-407E-A947-70E740481C1C}">
                                 <a14:useLocalDpi xmlns:a14="http://schemas.microsoft.com/office/drawing/2010/main" val="0"/>
@@ -21802,7 +22198,7 @@
                           </pic:cNvPicPr>
                         </pic:nvPicPr>
                         <pic:blipFill>
-                          <a:blip r:embed="rId24">
+                          <a:blip r:embed="rId26">
                             <a:extLst>
                               <a:ext uri="{28A0092B-C50C-407E-A947-70E740481C1C}">
                                 <a14:useLocalDpi xmlns:a14="http://schemas.microsoft.com/office/drawing/2010/main" val="0"/>
@@ -23141,7 +23537,7 @@
                     </pic:cNvPicPr>
                   </pic:nvPicPr>
                   <pic:blipFill>
-                    <a:blip r:embed="rId25">
+                    <a:blip r:embed="rId27">
                       <a:extLst>
                         <a:ext uri="{28A0092B-C50C-407E-A947-70E740481C1C}">
                           <a14:useLocalDpi xmlns:a14="http://schemas.microsoft.com/office/drawing/2010/main" val="0"/>
@@ -24253,7 +24649,7 @@
                     </pic:cNvPicPr>
                   </pic:nvPicPr>
                   <pic:blipFill>
-                    <a:blip r:embed="rId26">
+                    <a:blip r:embed="rId28">
                       <a:extLst>
                         <a:ext uri="{28A0092B-C50C-407E-A947-70E740481C1C}">
                           <a14:useLocalDpi xmlns:a14="http://schemas.microsoft.com/office/drawing/2010/main" val="0"/>
@@ -24655,7 +25051,7 @@
                     </pic:cNvPicPr>
                   </pic:nvPicPr>
                   <pic:blipFill>
-                    <a:blip r:embed="rId27">
+                    <a:blip r:embed="rId29">
                       <a:extLst>
                         <a:ext uri="{28A0092B-C50C-407E-A947-70E740481C1C}">
                           <a14:useLocalDpi xmlns:a14="http://schemas.microsoft.com/office/drawing/2010/main" val="0"/>
@@ -25092,7 +25488,7 @@
                     </pic:cNvPicPr>
                   </pic:nvPicPr>
                   <pic:blipFill>
-                    <a:blip r:embed="rId28">
+                    <a:blip r:embed="rId30">
                       <a:extLst>
                         <a:ext uri="{28A0092B-C50C-407E-A947-70E740481C1C}">
                           <a14:useLocalDpi xmlns:a14="http://schemas.microsoft.com/office/drawing/2010/main" val="0"/>
@@ -25556,7 +25952,7 @@
                     </pic:cNvPicPr>
                   </pic:nvPicPr>
                   <pic:blipFill>
-                    <a:blip r:embed="rId29">
+                    <a:blip r:embed="rId31">
                       <a:extLst>
                         <a:ext uri="{28A0092B-C50C-407E-A947-70E740481C1C}">
                           <a14:useLocalDpi xmlns:a14="http://schemas.microsoft.com/office/drawing/2010/main" val="0"/>
@@ -26497,13 +26893,23 @@
                 <w:szCs w:val="24"/>
               </w:rPr>
             </w:pPr>
+            <w:proofErr w:type="gramStart"/>
             <w:r>
               <w:rPr>
                 <w:rFonts w:ascii="Times New Roman" w:hAnsi="Times New Roman" w:cs="Times New Roman"/>
                 <w:sz w:val="24"/>
                 <w:szCs w:val="24"/>
               </w:rPr>
-              <w:t>intel(R) Core (TM) i5-10210U CPU @ 1.60GHz 2.11 GHz</w:t>
+              <w:t>intel</w:t>
+            </w:r>
+            <w:proofErr w:type="gramEnd"/>
+            <w:r>
+              <w:rPr>
+                <w:rFonts w:ascii="Times New Roman" w:hAnsi="Times New Roman" w:cs="Times New Roman"/>
+                <w:sz w:val="24"/>
+                <w:szCs w:val="24"/>
+              </w:rPr>
+              <w:t>(R) Core (TM) i5-10210U CPU @ 1.60GHz 2.11 GHz</w:t>
             </w:r>
           </w:p>
         </w:tc>
@@ -27000,7 +27406,7 @@
                     </pic:cNvPicPr>
                   </pic:nvPicPr>
                   <pic:blipFill>
-                    <a:blip r:embed="rId30" cstate="print">
+                    <a:blip r:embed="rId32" cstate="print">
                       <a:extLst>
                         <a:ext uri="{28A0092B-C50C-407E-A947-70E740481C1C}">
                           <a14:useLocalDpi xmlns:a14="http://schemas.microsoft.com/office/drawing/2010/main" val="0"/>
@@ -27148,7 +27554,7 @@
                     </pic:cNvPicPr>
                   </pic:nvPicPr>
                   <pic:blipFill>
-                    <a:blip r:embed="rId31" cstate="print">
+                    <a:blip r:embed="rId33" cstate="print">
                       <a:extLst>
                         <a:ext uri="{28A0092B-C50C-407E-A947-70E740481C1C}">
                           <a14:useLocalDpi xmlns:a14="http://schemas.microsoft.com/office/drawing/2010/main" val="0"/>
@@ -27333,7 +27739,7 @@
                     </pic:cNvPicPr>
                   </pic:nvPicPr>
                   <pic:blipFill>
-                    <a:blip r:embed="rId32" cstate="print">
+                    <a:blip r:embed="rId34" cstate="print">
                       <a:extLst>
                         <a:ext uri="{28A0092B-C50C-407E-A947-70E740481C1C}">
                           <a14:useLocalDpi xmlns:a14="http://schemas.microsoft.com/office/drawing/2010/main" val="0"/>
@@ -27581,7 +27987,7 @@
                     </pic:cNvPicPr>
                   </pic:nvPicPr>
                   <pic:blipFill>
-                    <a:blip r:embed="rId33">
+                    <a:blip r:embed="rId35">
                       <a:extLst>
                         <a:ext uri="{28A0092B-C50C-407E-A947-70E740481C1C}">
                           <a14:useLocalDpi xmlns:a14="http://schemas.microsoft.com/office/drawing/2010/main" val="0"/>
@@ -27735,7 +28141,7 @@
                     </pic:cNvPicPr>
                   </pic:nvPicPr>
                   <pic:blipFill>
-                    <a:blip r:embed="rId34" cstate="print">
+                    <a:blip r:embed="rId36" cstate="print">
                       <a:extLst>
                         <a:ext uri="{28A0092B-C50C-407E-A947-70E740481C1C}">
                           <a14:useLocalDpi xmlns:a14="http://schemas.microsoft.com/office/drawing/2010/main" val="0"/>
@@ -27937,7 +28343,7 @@
                     </pic:cNvPicPr>
                   </pic:nvPicPr>
                   <pic:blipFill>
-                    <a:blip r:embed="rId35" cstate="print">
+                    <a:blip r:embed="rId37" cstate="print">
                       <a:extLst>
                         <a:ext uri="{28A0092B-C50C-407E-A947-70E740481C1C}">
                           <a14:useLocalDpi xmlns:a14="http://schemas.microsoft.com/office/drawing/2010/main" val="0"/>
@@ -29725,6 +30131,7 @@
                               </w:rPr>
                               <w:t>3</w:t>
                             </w:r>
+                            <w:proofErr w:type="gramStart"/>
                             <w:r>
                               <w:rPr>
                                 <w:rFonts w:ascii="Times New Roman" w:hAnsi="Times New Roman" w:cs="Times New Roman"/>
@@ -29741,6 +30148,7 @@
                               </w:rPr>
                               <w:t>Test</w:t>
                             </w:r>
+                            <w:proofErr w:type="gramEnd"/>
                             <w:r>
                               <w:rPr>
                                 <w:rFonts w:ascii="Times New Roman" w:hAnsi="Times New Roman" w:cs="Times New Roman"/>
@@ -29808,6 +30216,7 @@
                         </w:rPr>
                         <w:t>3</w:t>
                       </w:r>
+                      <w:proofErr w:type="gramStart"/>
                       <w:r>
                         <w:rPr>
                           <w:rFonts w:ascii="Times New Roman" w:hAnsi="Times New Roman" w:cs="Times New Roman"/>
@@ -29824,6 +30233,7 @@
                         </w:rPr>
                         <w:t>Test</w:t>
                       </w:r>
+                      <w:proofErr w:type="gramEnd"/>
                       <w:r>
                         <w:rPr>
                           <w:rFonts w:ascii="Times New Roman" w:hAnsi="Times New Roman" w:cs="Times New Roman"/>
@@ -33221,7 +33631,7 @@
                     </pic:cNvPicPr>
                   </pic:nvPicPr>
                   <pic:blipFill>
-                    <a:blip r:embed="rId36">
+                    <a:blip r:embed="rId38">
                       <a:extLst>
                         <a:ext uri="{28A0092B-C50C-407E-A947-70E740481C1C}">
                           <a14:useLocalDpi xmlns:a14="http://schemas.microsoft.com/office/drawing/2010/main" val="0"/>
@@ -33323,7 +33733,7 @@
                     </pic:cNvPicPr>
                   </pic:nvPicPr>
                   <pic:blipFill>
-                    <a:blip r:embed="rId37">
+                    <a:blip r:embed="rId39">
                       <a:extLst>
                         <a:ext uri="{28A0092B-C50C-407E-A947-70E740481C1C}">
                           <a14:useLocalDpi xmlns:a14="http://schemas.microsoft.com/office/drawing/2010/main" val="0"/>
@@ -33576,7 +33986,17 @@
                                 <w:u w:val="single"/>
                                 <w:lang w:val="en-US"/>
                               </w:rPr>
-                              <w:t>Figure 1</w:t>
+                              <w:t xml:space="preserve">Figure </w:t>
+                            </w:r>
+                            <w:proofErr w:type="gramStart"/>
+                            <w:r>
+                              <w:rPr>
+                                <w:rFonts w:ascii="Times New Roman" w:hAnsi="Times New Roman" w:cs="Times New Roman"/>
+                                <w:color w:val="4472C4" w:themeColor="accent1"/>
+                                <w:u w:val="single"/>
+                                <w:lang w:val="en-US"/>
+                              </w:rPr>
+                              <w:t>1</w:t>
                             </w:r>
                             <w:r>
                               <w:rPr>
@@ -33594,7 +34014,17 @@
                                 <w:u w:val="single"/>
                                 <w:lang w:val="en-US"/>
                               </w:rPr>
-                              <w:t xml:space="preserve">  page d’inscription</w:t>
+                              <w:t xml:space="preserve">  page</w:t>
+                            </w:r>
+                            <w:proofErr w:type="gramEnd"/>
+                            <w:r>
+                              <w:rPr>
+                                <w:rFonts w:ascii="Times New Roman" w:hAnsi="Times New Roman" w:cs="Times New Roman"/>
+                                <w:color w:val="4472C4" w:themeColor="accent1"/>
+                                <w:u w:val="single"/>
+                                <w:lang w:val="en-US"/>
+                              </w:rPr>
+                              <w:t xml:space="preserve"> d’inscription</w:t>
                             </w:r>
                           </w:p>
                         </w:txbxContent>
@@ -33638,7 +34068,17 @@
                           <w:u w:val="single"/>
                           <w:lang w:val="en-US"/>
                         </w:rPr>
-                        <w:t>Figure 1</w:t>
+                        <w:t xml:space="preserve">Figure </w:t>
+                      </w:r>
+                      <w:proofErr w:type="gramStart"/>
+                      <w:r>
+                        <w:rPr>
+                          <w:rFonts w:ascii="Times New Roman" w:hAnsi="Times New Roman" w:cs="Times New Roman"/>
+                          <w:color w:val="4472C4" w:themeColor="accent1"/>
+                          <w:u w:val="single"/>
+                          <w:lang w:val="en-US"/>
+                        </w:rPr>
+                        <w:t>1</w:t>
                       </w:r>
                       <w:r>
                         <w:rPr>
@@ -33656,7 +34096,17 @@
                           <w:u w:val="single"/>
                           <w:lang w:val="en-US"/>
                         </w:rPr>
-                        <w:t xml:space="preserve">  page d’inscription</w:t>
+                        <w:t xml:space="preserve">  page</w:t>
+                      </w:r>
+                      <w:proofErr w:type="gramEnd"/>
+                      <w:r>
+                        <w:rPr>
+                          <w:rFonts w:ascii="Times New Roman" w:hAnsi="Times New Roman" w:cs="Times New Roman"/>
+                          <w:color w:val="4472C4" w:themeColor="accent1"/>
+                          <w:u w:val="single"/>
+                          <w:lang w:val="en-US"/>
+                        </w:rPr>
+                        <w:t xml:space="preserve"> d’inscription</w:t>
                       </w:r>
                     </w:p>
                   </w:txbxContent>
@@ -33842,7 +34292,7 @@
                     </pic:cNvPicPr>
                   </pic:nvPicPr>
                   <pic:blipFill>
-                    <a:blip r:embed="rId38">
+                    <a:blip r:embed="rId40">
                       <a:extLst>
                         <a:ext uri="{28A0092B-C50C-407E-A947-70E740481C1C}">
                           <a14:useLocalDpi xmlns:a14="http://schemas.microsoft.com/office/drawing/2010/main" val="0"/>
@@ -33948,7 +34398,25 @@
           <w:sz w:val="24"/>
           <w:szCs w:val="24"/>
         </w:rPr>
-        <w:t>et d’inscription qui permettent à l’utilisateur de de se connecter et de s’inscrire grâce a une adresse email et un mot de passe.</w:t>
+        <w:t xml:space="preserve">et d’inscription qui permettent à l’utilisateur de de se connecter et de s’inscrire grâce </w:t>
+      </w:r>
+      <w:proofErr w:type="spellStart"/>
+      <w:r>
+        <w:rPr>
+          <w:rFonts w:ascii="Times New Roman" w:hAnsi="Times New Roman" w:cs="Times New Roman"/>
+          <w:sz w:val="24"/>
+          <w:szCs w:val="24"/>
+        </w:rPr>
+        <w:t>a</w:t>
+      </w:r>
+      <w:proofErr w:type="spellEnd"/>
+      <w:r>
+        <w:rPr>
+          <w:rFonts w:ascii="Times New Roman" w:hAnsi="Times New Roman" w:cs="Times New Roman"/>
+          <w:sz w:val="24"/>
+          <w:szCs w:val="24"/>
+        </w:rPr>
+        <w:t xml:space="preserve"> une adresse email et un mot de passe.</w:t>
       </w:r>
     </w:p>
     <w:p>
@@ -34185,7 +34653,7 @@
                     </pic:cNvPicPr>
                   </pic:nvPicPr>
                   <pic:blipFill>
-                    <a:blip r:embed="rId39" cstate="print">
+                    <a:blip r:embed="rId41" cstate="print">
                       <a:extLst>
                         <a:ext uri="{28A0092B-C50C-407E-A947-70E740481C1C}">
                           <a14:useLocalDpi xmlns:a14="http://schemas.microsoft.com/office/drawing/2010/main" val="0"/>
@@ -34406,7 +34874,7 @@
                     </pic:cNvPicPr>
                   </pic:nvPicPr>
                   <pic:blipFill>
-                    <a:blip r:embed="rId40" cstate="print">
+                    <a:blip r:embed="rId42" cstate="print">
                       <a:extLst>
                         <a:ext uri="{28A0092B-C50C-407E-A947-70E740481C1C}">
                           <a14:useLocalDpi xmlns:a14="http://schemas.microsoft.com/office/drawing/2010/main" val="0"/>
@@ -34640,7 +35108,7 @@
                     </pic:cNvPicPr>
                   </pic:nvPicPr>
                   <pic:blipFill>
-                    <a:blip r:embed="rId41" cstate="print">
+                    <a:blip r:embed="rId43" cstate="print">
                       <a:extLst>
                         <a:ext uri="{28A0092B-C50C-407E-A947-70E740481C1C}">
                           <a14:useLocalDpi xmlns:a14="http://schemas.microsoft.com/office/drawing/2010/main" val="0"/>
@@ -34721,7 +35189,7 @@
                     </pic:cNvPicPr>
                   </pic:nvPicPr>
                   <pic:blipFill>
-                    <a:blip r:embed="rId42" cstate="print">
+                    <a:blip r:embed="rId44" cstate="print">
                       <a:extLst>
                         <a:ext uri="{28A0092B-C50C-407E-A947-70E740481C1C}">
                           <a14:useLocalDpi xmlns:a14="http://schemas.microsoft.com/office/drawing/2010/main" val="0"/>
@@ -35301,7 +35769,7 @@
                     </pic:cNvPicPr>
                   </pic:nvPicPr>
                   <pic:blipFill>
-                    <a:blip r:embed="rId43" cstate="print">
+                    <a:blip r:embed="rId45" cstate="print">
                       <a:extLst>
                         <a:ext uri="{28A0092B-C50C-407E-A947-70E740481C1C}">
                           <a14:useLocalDpi xmlns:a14="http://schemas.microsoft.com/office/drawing/2010/main" val="0"/>
@@ -35372,7 +35840,7 @@
                     </pic:cNvPicPr>
                   </pic:nvPicPr>
                   <pic:blipFill>
-                    <a:blip r:embed="rId44" cstate="print">
+                    <a:blip r:embed="rId46" cstate="print">
                       <a:extLst>
                         <a:ext uri="{28A0092B-C50C-407E-A947-70E740481C1C}">
                           <a14:useLocalDpi xmlns:a14="http://schemas.microsoft.com/office/drawing/2010/main" val="0"/>
@@ -36203,7 +36671,7 @@
                     </pic:cNvPicPr>
                   </pic:nvPicPr>
                   <pic:blipFill>
-                    <a:blip r:embed="rId45" cstate="print">
+                    <a:blip r:embed="rId47" cstate="print">
                       <a:extLst>
                         <a:ext uri="{28A0092B-C50C-407E-A947-70E740481C1C}">
                           <a14:useLocalDpi xmlns:a14="http://schemas.microsoft.com/office/drawing/2010/main" val="0"/>
@@ -36271,7 +36739,7 @@
                     </pic:cNvPicPr>
                   </pic:nvPicPr>
                   <pic:blipFill>
-                    <a:blip r:embed="rId46" cstate="print">
+                    <a:blip r:embed="rId48" cstate="print">
                       <a:extLst>
                         <a:ext uri="{28A0092B-C50C-407E-A947-70E740481C1C}">
                           <a14:useLocalDpi xmlns:a14="http://schemas.microsoft.com/office/drawing/2010/main" val="0"/>
@@ -36342,7 +36810,7 @@
                     </pic:cNvPicPr>
                   </pic:nvPicPr>
                   <pic:blipFill>
-                    <a:blip r:embed="rId47" cstate="print">
+                    <a:blip r:embed="rId49" cstate="print">
                       <a:extLst>
                         <a:ext uri="{28A0092B-C50C-407E-A947-70E740481C1C}">
                           <a14:useLocalDpi xmlns:a14="http://schemas.microsoft.com/office/drawing/2010/main" val="0"/>
@@ -36427,7 +36895,25 @@
           <w:sz w:val="24"/>
           <w:szCs w:val="24"/>
         </w:rPr>
-        <w:t>l’application qui vas de la consultation des différentes activités a l’achat des tickets d’entree et de manage du marché de noël.</w:t>
+        <w:t xml:space="preserve">l’application qui vas de la consultation des différentes activités </w:t>
+      </w:r>
+      <w:proofErr w:type="spellStart"/>
+      <w:r>
+        <w:rPr>
+          <w:rFonts w:ascii="Times New Roman" w:hAnsi="Times New Roman" w:cs="Times New Roman"/>
+          <w:sz w:val="24"/>
+          <w:szCs w:val="24"/>
+        </w:rPr>
+        <w:t>a</w:t>
+      </w:r>
+      <w:proofErr w:type="spellEnd"/>
+      <w:r>
+        <w:rPr>
+          <w:rFonts w:ascii="Times New Roman" w:hAnsi="Times New Roman" w:cs="Times New Roman"/>
+          <w:sz w:val="24"/>
+          <w:szCs w:val="24"/>
+        </w:rPr>
+        <w:t xml:space="preserve"> l’achat des tickets d’entree et de manage du marché de noël.</w:t>
       </w:r>
       <w:r>
         <w:rPr>
@@ -36529,7 +37015,7 @@
                     </pic:cNvPicPr>
                   </pic:nvPicPr>
                   <pic:blipFill>
-                    <a:blip r:embed="rId48">
+                    <a:blip r:embed="rId50">
                       <a:extLst>
                         <a:ext uri="{28A0092B-C50C-407E-A947-70E740481C1C}">
                           <a14:useLocalDpi xmlns:a14="http://schemas.microsoft.com/office/drawing/2010/main" val="0"/>
@@ -37182,7 +37668,7 @@
           <w:szCs w:val="24"/>
         </w:rPr>
       </w:pPr>
-      <w:hyperlink r:id="rId49" w:history="1">
+      <w:hyperlink r:id="rId51" w:history="1">
         <w:r>
           <w:rPr>
             <w:rStyle w:val="Lienhypertexte"/>
@@ -37207,7 +37693,7 @@
           <w:szCs w:val="24"/>
         </w:rPr>
       </w:pPr>
-      <w:hyperlink r:id="rId50" w:history="1">
+      <w:hyperlink r:id="rId52" w:history="1">
         <w:r>
           <w:rPr>
             <w:rStyle w:val="Lienhypertexte"/>
@@ -37232,7 +37718,7 @@
           <w:szCs w:val="28"/>
         </w:rPr>
       </w:pPr>
-      <w:hyperlink r:id="rId51" w:history="1">
+      <w:hyperlink r:id="rId53" w:history="1">
         <w:r>
           <w:rPr>
             <w:rStyle w:val="Lienhypertexte"/>
@@ -37254,7 +37740,7 @@
           <w:szCs w:val="28"/>
         </w:rPr>
       </w:pPr>
-      <w:hyperlink r:id="rId52" w:history="1">
+      <w:hyperlink r:id="rId54" w:history="1">
         <w:r>
           <w:rPr>
             <w:rStyle w:val="Lienhypertexte"/>
@@ -37279,7 +37765,7 @@
           <w:szCs w:val="28"/>
         </w:rPr>
       </w:pPr>
-      <w:hyperlink r:id="rId53" w:history="1">
+      <w:hyperlink r:id="rId55" w:history="1">
         <w:r>
           <w:rPr>
             <w:rStyle w:val="Lienhypertexte"/>
@@ -37774,10 +38260,9 @@
       </w:pPr>
     </w:p>
     <w:sectPr>
-      <w:headerReference w:type="default" r:id="rId54"/>
-      <w:footerReference w:type="default" r:id="rId55"/>
       <w:pgSz w:w="11906" w:h="16838"/>
       <w:pgMar w:top="1417" w:right="1417" w:bottom="1417" w:left="1417" w:header="708" w:footer="708" w:gutter="0"/>
+      <w:pgNumType w:start="1"/>
       <w:cols w:space="708"/>
       <w:docGrid w:linePitch="360"/>
     </w:sectPr>
@@ -37815,7 +38300,6 @@
   <w:p>
     <w:pPr>
       <w:pStyle w:val="Pieddepage"/>
-      <w:jc w:val="center"/>
       <w:rPr>
         <w:rFonts w:ascii="Times New Roman" w:hAnsi="Times New Roman" w:cs="Times New Roman"/>
         <w:i/>
@@ -37824,6 +38308,374 @@
         <w:szCs w:val="28"/>
       </w:rPr>
     </w:pPr>
+    <w:r>
+      <w:rPr>
+        <w:noProof/>
+        <w:lang w:eastAsia="fr-FR"/>
+      </w:rPr>
+      <w:drawing>
+        <wp:anchor distT="0" distB="0" distL="114300" distR="114300" simplePos="0" relativeHeight="251666432" behindDoc="0" locked="0" layoutInCell="1" allowOverlap="0" wp14:anchorId="2F078148" wp14:editId="61121267">
+          <wp:simplePos x="0" y="0"/>
+          <wp:positionH relativeFrom="margin">
+            <wp:align>center</wp:align>
+          </wp:positionH>
+          <wp:positionV relativeFrom="page">
+            <wp:posOffset>10358565</wp:posOffset>
+          </wp:positionV>
+          <wp:extent cx="307075" cy="260012"/>
+          <wp:effectExtent l="0" t="0" r="0" b="6985"/>
+          <wp:wrapNone/>
+          <wp:docPr id="28" name="Picture 216"/>
+          <wp:cNvGraphicFramePr/>
+          <a:graphic xmlns:a="http://schemas.openxmlformats.org/drawingml/2006/main">
+            <a:graphicData uri="http://schemas.openxmlformats.org/drawingml/2006/picture">
+              <pic:pic xmlns:pic="http://schemas.openxmlformats.org/drawingml/2006/picture">
+                <pic:nvPicPr>
+                  <pic:cNvPr id="216" name="Picture 216"/>
+                  <pic:cNvPicPr/>
+                </pic:nvPicPr>
+                <pic:blipFill>
+                  <a:blip r:embed="rId1"/>
+                  <a:stretch>
+                    <a:fillRect/>
+                  </a:stretch>
+                </pic:blipFill>
+                <pic:spPr>
+                  <a:xfrm>
+                    <a:off x="0" y="0"/>
+                    <a:ext cx="307075" cy="260012"/>
+                  </a:xfrm>
+                  <a:prstGeom prst="rect">
+                    <a:avLst/>
+                  </a:prstGeom>
+                </pic:spPr>
+              </pic:pic>
+            </a:graphicData>
+          </a:graphic>
+          <wp14:sizeRelH relativeFrom="margin">
+            <wp14:pctWidth>0</wp14:pctWidth>
+          </wp14:sizeRelH>
+          <wp14:sizeRelV relativeFrom="margin">
+            <wp14:pctHeight>0</wp14:pctHeight>
+          </wp14:sizeRelV>
+        </wp:anchor>
+      </w:drawing>
+    </w:r>
+    <w:sdt>
+      <w:sdtPr>
+        <w:rPr>
+          <w:rFonts w:ascii="Times New Roman" w:hAnsi="Times New Roman" w:cs="Times New Roman"/>
+          <w:i/>
+          <w:iCs/>
+          <w:sz w:val="28"/>
+          <w:szCs w:val="28"/>
+        </w:rPr>
+        <w:id w:val="1474410195"/>
+        <w:docPartObj>
+          <w:docPartGallery w:val="Page Numbers (Bottom of Page)"/>
+          <w:docPartUnique/>
+        </w:docPartObj>
+      </w:sdtPr>
+      <w:sdtContent>
+        <w:r>
+          <w:rPr>
+            <w:rFonts w:ascii="Times New Roman" w:hAnsi="Times New Roman" w:cs="Times New Roman"/>
+            <w:i/>
+            <w:iCs/>
+            <w:noProof/>
+            <w:sz w:val="28"/>
+            <w:szCs w:val="28"/>
+          </w:rPr>
+          <mc:AlternateContent>
+            <mc:Choice Requires="wpg">
+              <w:drawing>
+                <wp:anchor distT="0" distB="0" distL="114300" distR="114300" simplePos="0" relativeHeight="251661312" behindDoc="0" locked="0" layoutInCell="1" allowOverlap="1" wp14:anchorId="5546CCDA" wp14:editId="3BEC2D9B">
+                  <wp:simplePos x="0" y="0"/>
+                  <wp:positionH relativeFrom="rightMargin">
+                    <wp:align>center</wp:align>
+                  </wp:positionH>
+                  <wp:positionV relativeFrom="bottomMargin">
+                    <wp:align>center</wp:align>
+                  </wp:positionV>
+                  <wp:extent cx="418465" cy="438150"/>
+                  <wp:effectExtent l="0" t="0" r="635" b="0"/>
+                  <wp:wrapNone/>
+                  <wp:docPr id="682115675" name="Groupe 5"/>
+                  <wp:cNvGraphicFramePr>
+                    <a:graphicFrameLocks xmlns:a="http://schemas.openxmlformats.org/drawingml/2006/main"/>
+                  </wp:cNvGraphicFramePr>
+                  <a:graphic xmlns:a="http://schemas.openxmlformats.org/drawingml/2006/main">
+                    <a:graphicData uri="http://schemas.microsoft.com/office/word/2010/wordprocessingGroup">
+                      <wpg:wgp>
+                        <wpg:cNvGrpSpPr>
+                          <a:grpSpLocks/>
+                        </wpg:cNvGrpSpPr>
+                        <wpg:grpSpPr bwMode="auto">
+                          <a:xfrm>
+                            <a:off x="0" y="0"/>
+                            <a:ext cx="418465" cy="438150"/>
+                            <a:chOff x="726" y="14496"/>
+                            <a:chExt cx="659" cy="690"/>
+                          </a:xfrm>
+                          <a:solidFill>
+                            <a:schemeClr val="accent1"/>
+                          </a:solidFill>
+                        </wpg:grpSpPr>
+                        <wps:wsp>
+                          <wps:cNvPr id="1467317136" name="Rectangle 53"/>
+                          <wps:cNvSpPr>
+                            <a:spLocks noChangeArrowheads="1"/>
+                          </wps:cNvSpPr>
+                          <wps:spPr bwMode="auto">
+                            <a:xfrm>
+                              <a:off x="831" y="14552"/>
+                              <a:ext cx="512" cy="526"/>
+                            </a:xfrm>
+                            <a:prstGeom prst="rect">
+                              <a:avLst/>
+                            </a:prstGeom>
+                            <a:grpFill/>
+                            <a:ln w="9525">
+                              <a:solidFill>
+                                <a:srgbClr val="943634"/>
+                              </a:solidFill>
+                              <a:miter lim="800000"/>
+                              <a:headEnd/>
+                              <a:tailEnd/>
+                            </a:ln>
+                          </wps:spPr>
+                          <wps:bodyPr rot="0" vert="horz" wrap="square" lIns="91440" tIns="45720" rIns="91440" bIns="45720" anchor="t" anchorCtr="0" upright="1">
+                            <a:noAutofit/>
+                          </wps:bodyPr>
+                        </wps:wsp>
+                        <wps:wsp>
+                          <wps:cNvPr id="986331464" name="Rectangle 54"/>
+                          <wps:cNvSpPr>
+                            <a:spLocks noChangeArrowheads="1"/>
+                          </wps:cNvSpPr>
+                          <wps:spPr bwMode="auto">
+                            <a:xfrm>
+                              <a:off x="831" y="15117"/>
+                              <a:ext cx="512" cy="43"/>
+                            </a:xfrm>
+                            <a:prstGeom prst="rect">
+                              <a:avLst/>
+                            </a:prstGeom>
+                            <a:grpFill/>
+                            <a:ln w="9525">
+                              <a:solidFill>
+                                <a:srgbClr val="943634"/>
+                              </a:solidFill>
+                              <a:miter lim="800000"/>
+                              <a:headEnd/>
+                              <a:tailEnd/>
+                            </a:ln>
+                          </wps:spPr>
+                          <wps:bodyPr rot="0" vert="horz" wrap="square" lIns="91440" tIns="45720" rIns="91440" bIns="45720" anchor="t" anchorCtr="0" upright="1">
+                            <a:noAutofit/>
+                          </wps:bodyPr>
+                        </wps:wsp>
+                        <wps:wsp>
+                          <wps:cNvPr id="176502959" name="Text Box 55"/>
+                          <wps:cNvSpPr txBox="1">
+                            <a:spLocks noChangeArrowheads="1"/>
+                          </wps:cNvSpPr>
+                          <wps:spPr bwMode="auto">
+                            <a:xfrm>
+                              <a:off x="726" y="14496"/>
+                              <a:ext cx="659" cy="690"/>
+                            </a:xfrm>
+                            <a:prstGeom prst="rect">
+                              <a:avLst/>
+                            </a:prstGeom>
+                            <a:grpFill/>
+                            <a:ln>
+                              <a:noFill/>
+                            </a:ln>
+                            <a:extLst>
+                              <a:ext uri="{909E8E84-426E-40DD-AFC4-6F175D3DCCD1}">
+                                <a14:hiddenFill xmlns:a14="http://schemas.microsoft.com/office/drawing/2010/main">
+                                  <a:solidFill>
+                                    <a:srgbClr val="FFFFFF"/>
+                                  </a:solidFill>
+                                </a14:hiddenFill>
+                              </a:ext>
+                              <a:ext uri="{91240B29-F687-4F45-9708-019B960494DF}">
+                                <a14:hiddenLine xmlns:a14="http://schemas.microsoft.com/office/drawing/2010/main" w="9525">
+                                  <a:solidFill>
+                                    <a:srgbClr val="000000"/>
+                                  </a:solidFill>
+                                  <a:miter lim="800000"/>
+                                  <a:headEnd/>
+                                  <a:tailEnd/>
+                                </a14:hiddenLine>
+                              </a:ext>
+                            </a:extLst>
+                          </wps:spPr>
+                          <wps:txbx>
+                            <w:txbxContent>
+                              <w:p>
+                                <w:pPr>
+                                  <w:pStyle w:val="Pieddepage"/>
+                                  <w:jc w:val="right"/>
+                                  <w:rPr>
+                                    <w:b/>
+                                    <w:bCs/>
+                                    <w:i/>
+                                    <w:iCs/>
+                                    <w:color w:val="FFFFFF" w:themeColor="background1"/>
+                                    <w:sz w:val="36"/>
+                                    <w:szCs w:val="36"/>
+                                  </w:rPr>
+                                </w:pPr>
+                                <w:r>
+                                  <w:fldChar w:fldCharType="begin"/>
+                                </w:r>
+                                <w:r>
+                                  <w:instrText>PAGE    \* MERGEFORMAT</w:instrText>
+                                </w:r>
+                                <w:r>
+                                  <w:fldChar w:fldCharType="separate"/>
+                                </w:r>
+                                <w:r>
+                                  <w:rPr>
+                                    <w:b/>
+                                    <w:bCs/>
+                                    <w:i/>
+                                    <w:iCs/>
+                                    <w:color w:val="FFFFFF" w:themeColor="background1"/>
+                                    <w:sz w:val="36"/>
+                                    <w:szCs w:val="36"/>
+                                  </w:rPr>
+                                  <w:t>2</w:t>
+                                </w:r>
+                                <w:r>
+                                  <w:rPr>
+                                    <w:b/>
+                                    <w:bCs/>
+                                    <w:i/>
+                                    <w:iCs/>
+                                    <w:color w:val="FFFFFF" w:themeColor="background1"/>
+                                    <w:sz w:val="36"/>
+                                    <w:szCs w:val="36"/>
+                                  </w:rPr>
+                                  <w:fldChar w:fldCharType="end"/>
+                                </w:r>
+                              </w:p>
+                            </w:txbxContent>
+                          </wps:txbx>
+                          <wps:bodyPr rot="0" vert="horz" wrap="square" lIns="54864" tIns="0" rIns="54864" bIns="0" anchor="b" anchorCtr="0" upright="1">
+                            <a:noAutofit/>
+                          </wps:bodyPr>
+                        </wps:wsp>
+                      </wpg:wgp>
+                    </a:graphicData>
+                  </a:graphic>
+                  <wp14:sizeRelH relativeFrom="page">
+                    <wp14:pctWidth>0</wp14:pctWidth>
+                  </wp14:sizeRelH>
+                  <wp14:sizeRelV relativeFrom="page">
+                    <wp14:pctHeight>0</wp14:pctHeight>
+                  </wp14:sizeRelV>
+                </wp:anchor>
+              </w:drawing>
+            </mc:Choice>
+            <mc:Fallback>
+              <w:pict>
+                <v:group w14:anchorId="5546CCDA" id="Groupe 5" o:spid="_x0000_s1072" style="position:absolute;margin-left:0;margin-top:0;width:32.95pt;height:34.5pt;z-index:251661312;mso-position-horizontal:center;mso-position-horizontal-relative:right-margin-area;mso-position-vertical:center;mso-position-vertical-relative:bottom-margin-area" coordorigin="726,14496" coordsize="659,690" o:gfxdata="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">
+                  <v:rect id="Rectangle 53" o:spid="_x0000_s1073" style="position:absolute;left:831;top:14552;width:512;height:526;visibility:visible;mso-wrap-style:square;v-text-anchor:top" o:gfxdata="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" filled="f" strokecolor="#943634"/>
+                  <v:rect id="Rectangle 54" o:spid="_x0000_s1074" style="position:absolute;left:831;top:15117;width:512;height:43;visibility:visible;mso-wrap-style:square;v-text-anchor:top" o:gfxdata="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" filled="f" strokecolor="#943634"/>
+                  <v:shapetype id="_x0000_t202" coordsize="21600,21600" o:spt="202" path="m,l,21600r21600,l21600,xe">
+                    <v:stroke joinstyle="miter"/>
+                    <v:path gradientshapeok="t" o:connecttype="rect"/>
+                  </v:shapetype>
+                  <v:shape id="Text Box 55" o:spid="_x0000_s1075" type="#_x0000_t202" style="position:absolute;left:726;top:14496;width:659;height:690;visibility:visible;mso-wrap-style:square;v-text-anchor:bottom" o:gfxdata="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" filled="f" stroked="f">
+                    <v:textbox inset="4.32pt,0,4.32pt,0">
+                      <w:txbxContent>
+                        <w:p>
+                          <w:pPr>
+                            <w:pStyle w:val="Pieddepage"/>
+                            <w:jc w:val="right"/>
+                            <w:rPr>
+                              <w:b/>
+                              <w:bCs/>
+                              <w:i/>
+                              <w:iCs/>
+                              <w:color w:val="FFFFFF" w:themeColor="background1"/>
+                              <w:sz w:val="36"/>
+                              <w:szCs w:val="36"/>
+                            </w:rPr>
+                          </w:pPr>
+                          <w:r>
+                            <w:fldChar w:fldCharType="begin"/>
+                          </w:r>
+                          <w:r>
+                            <w:instrText>PAGE    \* MERGEFORMAT</w:instrText>
+                          </w:r>
+                          <w:r>
+                            <w:fldChar w:fldCharType="separate"/>
+                          </w:r>
+                          <w:r>
+                            <w:rPr>
+                              <w:b/>
+                              <w:bCs/>
+                              <w:i/>
+                              <w:iCs/>
+                              <w:color w:val="FFFFFF" w:themeColor="background1"/>
+                              <w:sz w:val="36"/>
+                              <w:szCs w:val="36"/>
+                            </w:rPr>
+                            <w:t>2</w:t>
+                          </w:r>
+                          <w:r>
+                            <w:rPr>
+                              <w:b/>
+                              <w:bCs/>
+                              <w:i/>
+                              <w:iCs/>
+                              <w:color w:val="FFFFFF" w:themeColor="background1"/>
+                              <w:sz w:val="36"/>
+                              <w:szCs w:val="36"/>
+                            </w:rPr>
+                            <w:fldChar w:fldCharType="end"/>
+                          </w:r>
+                        </w:p>
+                      </w:txbxContent>
+                    </v:textbox>
+                  </v:shape>
+                  <w10:wrap anchorx="margin" anchory="margin"/>
+                </v:group>
+              </w:pict>
+            </mc:Fallback>
+          </mc:AlternateContent>
+        </w:r>
+        <w:r>
+          <w:rPr>
+            <w:rFonts w:ascii="Times New Roman" w:hAnsi="Times New Roman" w:cs="Times New Roman"/>
+            <w:i/>
+            <w:iCs/>
+            <w:sz w:val="28"/>
+            <w:szCs w:val="28"/>
+          </w:rPr>
+          <w:t xml:space="preserve">                  </w:t>
+        </w:r>
+        <w:r>
+          <w:t xml:space="preserve"> </w:t>
+        </w:r>
+        <w:r>
+          <w:t xml:space="preserve">Rédigé et présenté par </w:t>
+        </w:r>
+        <w:r>
+          <w:rPr>
+            <w:rFonts w:ascii="Times New Roman" w:hAnsi="Times New Roman" w:cs="Times New Roman"/>
+            <w:b/>
+            <w:sz w:val="24"/>
+            <w:szCs w:val="24"/>
+          </w:rPr>
+          <w:t>POKEM FEZE Charle Maxime</w:t>
+        </w:r>
+      </w:sdtContent>
+    </w:sdt>
   </w:p>
 </w:ftr>
 </file>
@@ -37861,10 +38713,409 @@
       <w:jc w:val="center"/>
     </w:pPr>
     <w:r>
-      <w:t>CONCEPTION ET REALISATION D’UNE APPLICATION D</w:t>
+      <w:rPr>
+        <w:noProof/>
+      </w:rPr>
+      <mc:AlternateContent>
+        <mc:Choice Requires="wps">
+          <w:drawing>
+            <wp:anchor distT="0" distB="0" distL="114300" distR="114300" simplePos="0" relativeHeight="251659264" behindDoc="0" locked="0" layoutInCell="1" allowOverlap="1" wp14:anchorId="058CBE12" wp14:editId="42DF15F3">
+              <wp:simplePos x="0" y="0"/>
+              <wp:positionH relativeFrom="column">
+                <wp:posOffset>-46668</wp:posOffset>
+              </wp:positionH>
+              <wp:positionV relativeFrom="paragraph">
+                <wp:posOffset>-211455</wp:posOffset>
+              </wp:positionV>
+              <wp:extent cx="5886450" cy="476250"/>
+              <wp:effectExtent l="0" t="0" r="19050" b="19050"/>
+              <wp:wrapNone/>
+              <wp:docPr id="1678667743" name="Rectangle : coins arrondis 2"/>
+              <wp:cNvGraphicFramePr/>
+              <a:graphic xmlns:a="http://schemas.openxmlformats.org/drawingml/2006/main">
+                <a:graphicData uri="http://schemas.microsoft.com/office/word/2010/wordprocessingShape">
+                  <wps:wsp>
+                    <wps:cNvSpPr/>
+                    <wps:spPr>
+                      <a:xfrm>
+                        <a:off x="0" y="0"/>
+                        <a:ext cx="5886450" cy="476250"/>
+                      </a:xfrm>
+                      <a:prstGeom prst="roundRect">
+                        <a:avLst/>
+                      </a:prstGeom>
+                      <a:solidFill>
+                        <a:schemeClr val="accent1"/>
+                      </a:solidFill>
+                    </wps:spPr>
+                    <wps:style>
+                      <a:lnRef idx="1">
+                        <a:schemeClr val="accent1"/>
+                      </a:lnRef>
+                      <a:fillRef idx="3">
+                        <a:schemeClr val="accent1"/>
+                      </a:fillRef>
+                      <a:effectRef idx="2">
+                        <a:schemeClr val="accent1"/>
+                      </a:effectRef>
+                      <a:fontRef idx="minor">
+                        <a:schemeClr val="lt1"/>
+                      </a:fontRef>
+                    </wps:style>
+                    <wps:txbx>
+                      <w:txbxContent>
+                        <w:p>
+                          <w:pPr>
+                            <w:pStyle w:val="En-tte"/>
+                            <w:jc w:val="center"/>
+                            <w:rPr>
+                              <w:rFonts w:ascii="Times New Roman" w:hAnsi="Times New Roman" w:cs="Times New Roman"/>
+                              <w:sz w:val="24"/>
+                              <w:szCs w:val="24"/>
+                            </w:rPr>
+                          </w:pPr>
+                          <w:r>
+                            <w:rPr>
+                              <w:rFonts w:ascii="Times New Roman" w:hAnsi="Times New Roman" w:cs="Times New Roman"/>
+                              <w:sz w:val="24"/>
+                              <w:szCs w:val="24"/>
+                            </w:rPr>
+                            <w:t>CONCEPTION ET REALISATION D’UNE APPLICATION D’ACHAT DE TICKET D’UNE FOIRE : CAS DU MARCHE DE NOEL</w:t>
+                          </w:r>
+                        </w:p>
+                        <w:p>
+                          <w:pPr>
+                            <w:jc w:val="center"/>
+                          </w:pPr>
+                        </w:p>
+                      </w:txbxContent>
+                    </wps:txbx>
+                    <wps:bodyPr rot="0" spcFirstLastPara="0" vertOverflow="overflow" horzOverflow="overflow" vert="horz" wrap="square" lIns="91440" tIns="45720" rIns="91440" bIns="45720" numCol="1" spcCol="0" rtlCol="0" fromWordArt="0" anchor="ctr" anchorCtr="0" forceAA="0" compatLnSpc="1">
+                      <a:prstTxWarp prst="textNoShape">
+                        <a:avLst/>
+                      </a:prstTxWarp>
+                      <a:noAutofit/>
+                    </wps:bodyPr>
+                  </wps:wsp>
+                </a:graphicData>
+              </a:graphic>
+              <wp14:sizeRelH relativeFrom="margin">
+                <wp14:pctWidth>0</wp14:pctWidth>
+              </wp14:sizeRelH>
+              <wp14:sizeRelV relativeFrom="margin">
+                <wp14:pctHeight>0</wp14:pctHeight>
+              </wp14:sizeRelV>
+            </wp:anchor>
+          </w:drawing>
+        </mc:Choice>
+        <mc:Fallback>
+          <w:pict>
+            <v:roundrect w14:anchorId="058CBE12" id="Rectangle : coins arrondis 2" o:spid="_x0000_s1071" style="position:absolute;left:0;text-align:left;margin-left:-3.65pt;margin-top:-16.65pt;width:463.5pt;height:37.5pt;z-index:251659264;visibility:visible;mso-wrap-style:square;mso-width-percent:0;mso-height-percent:0;mso-wrap-distance-left:9pt;mso-wrap-distance-top:0;mso-wrap-distance-right:9pt;mso-wrap-distance-bottom:0;mso-position-horizontal:absolute;mso-position-horizontal-relative:text;mso-position-vertical:absolute;mso-position-vertical-relative:text;mso-width-percent:0;mso-height-percent:0;mso-width-relative:margin;mso-height-relative:margin;v-text-anchor:middle" arcsize="10923f" o:gfxdata="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" fillcolor="#4472c4 [3204]" strokecolor="#4472c4 [3204]" strokeweight=".5pt">
+              <v:stroke joinstyle="miter"/>
+              <v:textbox>
+                <w:txbxContent>
+                  <w:p>
+                    <w:pPr>
+                      <w:pStyle w:val="En-tte"/>
+                      <w:jc w:val="center"/>
+                      <w:rPr>
+                        <w:rFonts w:ascii="Times New Roman" w:hAnsi="Times New Roman" w:cs="Times New Roman"/>
+                        <w:sz w:val="24"/>
+                        <w:szCs w:val="24"/>
+                      </w:rPr>
+                    </w:pPr>
+                    <w:r>
+                      <w:rPr>
+                        <w:rFonts w:ascii="Times New Roman" w:hAnsi="Times New Roman" w:cs="Times New Roman"/>
+                        <w:sz w:val="24"/>
+                        <w:szCs w:val="24"/>
+                      </w:rPr>
+                      <w:t>CONCEPTION ET REALISATION D’UNE APPLICATION D’ACHAT DE TICKET D’UNE FOIRE : CAS DU MARCHE DE NOEL</w:t>
+                    </w:r>
+                  </w:p>
+                  <w:p>
+                    <w:pPr>
+                      <w:jc w:val="center"/>
+                    </w:pPr>
+                  </w:p>
+                </w:txbxContent>
+              </v:textbox>
+            </v:roundrect>
+          </w:pict>
+        </mc:Fallback>
+      </mc:AlternateContent>
     </w:r>
     <w:r>
-      <w:t>’ACHAT DE TICKET D’UNE FOIRE : CAS DU MARCHE DE NOEL</w:t>
+      <w:rPr>
+        <w:noProof/>
+        <w:lang w:eastAsia="fr-FR"/>
+      </w:rPr>
+      <w:drawing>
+        <wp:anchor distT="0" distB="0" distL="114300" distR="114300" simplePos="0" relativeHeight="251663360" behindDoc="0" locked="0" layoutInCell="1" allowOverlap="0" wp14:anchorId="248FE35A" wp14:editId="3806D475">
+          <wp:simplePos x="0" y="0"/>
+          <wp:positionH relativeFrom="page">
+            <wp:posOffset>190111</wp:posOffset>
+          </wp:positionH>
+          <wp:positionV relativeFrom="page">
+            <wp:posOffset>260890</wp:posOffset>
+          </wp:positionV>
+          <wp:extent cx="517525" cy="434975"/>
+          <wp:effectExtent l="0" t="0" r="0" b="3175"/>
+          <wp:wrapSquare wrapText="bothSides"/>
+          <wp:docPr id="27" name="Picture 269"/>
+          <wp:cNvGraphicFramePr/>
+          <a:graphic xmlns:a="http://schemas.openxmlformats.org/drawingml/2006/main">
+            <a:graphicData uri="http://schemas.openxmlformats.org/drawingml/2006/picture">
+              <pic:pic xmlns:pic="http://schemas.openxmlformats.org/drawingml/2006/picture">
+                <pic:nvPicPr>
+                  <pic:cNvPr id="269" name="Picture 269"/>
+                  <pic:cNvPicPr/>
+                </pic:nvPicPr>
+                <pic:blipFill>
+                  <a:blip r:embed="rId1"/>
+                  <a:stretch>
+                    <a:fillRect/>
+                  </a:stretch>
+                </pic:blipFill>
+                <pic:spPr>
+                  <a:xfrm>
+                    <a:off x="0" y="0"/>
+                    <a:ext cx="517525" cy="434975"/>
+                  </a:xfrm>
+                  <a:prstGeom prst="rect">
+                    <a:avLst/>
+                  </a:prstGeom>
+                </pic:spPr>
+              </pic:pic>
+            </a:graphicData>
+          </a:graphic>
+          <wp14:sizeRelH relativeFrom="margin">
+            <wp14:pctWidth>0</wp14:pctWidth>
+          </wp14:sizeRelH>
+          <wp14:sizeRelV relativeFrom="margin">
+            <wp14:pctHeight>0</wp14:pctHeight>
+          </wp14:sizeRelV>
+        </wp:anchor>
+      </w:drawing>
+    </w:r>
+    <w:r>
+      <w:rPr>
+        <w:noProof/>
+        <w:lang w:eastAsia="fr-FR"/>
+      </w:rPr>
+      <mc:AlternateContent>
+        <mc:Choice Requires="wpg">
+          <w:drawing>
+            <wp:anchor distT="0" distB="0" distL="114300" distR="114300" simplePos="0" relativeHeight="251664384" behindDoc="0" locked="0" layoutInCell="1" allowOverlap="1" wp14:anchorId="2879F8C8" wp14:editId="0BCC693F">
+              <wp:simplePos x="0" y="0"/>
+              <wp:positionH relativeFrom="column">
+                <wp:posOffset>6004181</wp:posOffset>
+              </wp:positionH>
+              <wp:positionV relativeFrom="paragraph">
+                <wp:posOffset>-209853</wp:posOffset>
+              </wp:positionV>
+              <wp:extent cx="384697" cy="431260"/>
+              <wp:effectExtent l="0" t="0" r="0" b="6985"/>
+              <wp:wrapNone/>
+              <wp:docPr id="200" name="Group 3566"/>
+              <wp:cNvGraphicFramePr/>
+              <a:graphic xmlns:a="http://schemas.openxmlformats.org/drawingml/2006/main">
+                <a:graphicData uri="http://schemas.microsoft.com/office/word/2010/wordprocessingGroup">
+                  <wpg:wgp>
+                    <wpg:cNvGrpSpPr/>
+                    <wpg:grpSpPr>
+                      <a:xfrm>
+                        <a:off x="0" y="0"/>
+                        <a:ext cx="384697" cy="431260"/>
+                        <a:chOff x="0" y="0"/>
+                        <a:chExt cx="759101" cy="760013"/>
+                      </a:xfrm>
+                    </wpg:grpSpPr>
+                    <wps:wsp>
+                      <wps:cNvPr id="201" name="Shape 36"/>
+                      <wps:cNvSpPr/>
+                      <wps:spPr>
+                        <a:xfrm>
+                          <a:off x="0" y="0"/>
+                          <a:ext cx="759101" cy="760013"/>
+                        </a:xfrm>
+                        <a:custGeom>
+                          <a:avLst/>
+                          <a:gdLst/>
+                          <a:ahLst/>
+                          <a:cxnLst/>
+                          <a:rect l="0" t="0" r="0" b="0"/>
+                          <a:pathLst>
+                            <a:path w="759101" h="760013">
+                              <a:moveTo>
+                                <a:pt x="379546" y="0"/>
+                              </a:moveTo>
+                              <a:lnTo>
+                                <a:pt x="379554" y="0"/>
+                              </a:lnTo>
+                              <a:lnTo>
+                                <a:pt x="453943" y="7360"/>
+                              </a:lnTo>
+                              <a:cubicBezTo>
+                                <a:pt x="526898" y="21943"/>
+                                <a:pt x="594548" y="57783"/>
+                                <a:pt x="647933" y="111168"/>
+                              </a:cubicBezTo>
+                              <a:cubicBezTo>
+                                <a:pt x="701318" y="164552"/>
+                                <a:pt x="737157" y="232202"/>
+                                <a:pt x="751740" y="305158"/>
+                              </a:cubicBezTo>
+                              <a:lnTo>
+                                <a:pt x="759101" y="379549"/>
+                              </a:lnTo>
+                              <a:lnTo>
+                                <a:pt x="759101" y="380466"/>
+                              </a:lnTo>
+                              <a:lnTo>
+                                <a:pt x="751740" y="454856"/>
+                              </a:lnTo>
+                              <a:cubicBezTo>
+                                <a:pt x="737157" y="527812"/>
+                                <a:pt x="701318" y="595462"/>
+                                <a:pt x="647933" y="648846"/>
+                              </a:cubicBezTo>
+                              <a:cubicBezTo>
+                                <a:pt x="594548" y="702231"/>
+                                <a:pt x="526898" y="738070"/>
+                                <a:pt x="453943" y="752654"/>
+                              </a:cubicBezTo>
+                              <a:lnTo>
+                                <a:pt x="379558" y="760013"/>
+                              </a:lnTo>
+                              <a:lnTo>
+                                <a:pt x="379543" y="760013"/>
+                              </a:lnTo>
+                              <a:lnTo>
+                                <a:pt x="305158" y="752654"/>
+                              </a:lnTo>
+                              <a:cubicBezTo>
+                                <a:pt x="232202" y="738070"/>
+                                <a:pt x="164552" y="702231"/>
+                                <a:pt x="111167" y="648846"/>
+                              </a:cubicBezTo>
+                              <a:cubicBezTo>
+                                <a:pt x="57783" y="595462"/>
+                                <a:pt x="21943" y="527812"/>
+                                <a:pt x="7360" y="454856"/>
+                              </a:cubicBezTo>
+                              <a:lnTo>
+                                <a:pt x="0" y="380466"/>
+                              </a:lnTo>
+                              <a:lnTo>
+                                <a:pt x="0" y="379549"/>
+                              </a:lnTo>
+                              <a:lnTo>
+                                <a:pt x="7360" y="305158"/>
+                              </a:lnTo>
+                              <a:cubicBezTo>
+                                <a:pt x="21943" y="232202"/>
+                                <a:pt x="57783" y="164552"/>
+                                <a:pt x="111167" y="111168"/>
+                              </a:cubicBezTo>
+                              <a:cubicBezTo>
+                                <a:pt x="164552" y="57783"/>
+                                <a:pt x="232202" y="21943"/>
+                                <a:pt x="305158" y="7360"/>
+                              </a:cubicBezTo>
+                              <a:lnTo>
+                                <a:pt x="379546" y="0"/>
+                              </a:lnTo>
+                              <a:close/>
+                            </a:path>
+                          </a:pathLst>
+                        </a:custGeom>
+                        <a:ln w="0" cap="flat">
+                          <a:miter lim="127000"/>
+                        </a:ln>
+                      </wps:spPr>
+                      <wps:style>
+                        <a:lnRef idx="0">
+                          <a:srgbClr val="000000">
+                            <a:alpha val="0"/>
+                          </a:srgbClr>
+                        </a:lnRef>
+                        <a:fillRef idx="1">
+                          <a:srgbClr val="FBB725"/>
+                        </a:fillRef>
+                        <a:effectRef idx="0">
+                          <a:scrgbClr r="0" g="0" b="0"/>
+                        </a:effectRef>
+                        <a:fontRef idx="none"/>
+                      </wps:style>
+                      <wps:bodyPr/>
+                    </wps:wsp>
+                    <pic:pic xmlns:pic="http://schemas.openxmlformats.org/drawingml/2006/picture">
+                      <pic:nvPicPr>
+                        <pic:cNvPr id="202" name="Picture 38"/>
+                        <pic:cNvPicPr/>
+                      </pic:nvPicPr>
+                      <pic:blipFill>
+                        <a:blip r:embed="rId2"/>
+                        <a:stretch>
+                          <a:fillRect/>
+                        </a:stretch>
+                      </pic:blipFill>
+                      <pic:spPr>
+                        <a:xfrm>
+                          <a:off x="156859" y="122132"/>
+                          <a:ext cx="448248" cy="498754"/>
+                        </a:xfrm>
+                        <a:prstGeom prst="rect">
+                          <a:avLst/>
+                        </a:prstGeom>
+                      </pic:spPr>
+                    </pic:pic>
+                  </wpg:wgp>
+                </a:graphicData>
+              </a:graphic>
+              <wp14:sizeRelH relativeFrom="margin">
+                <wp14:pctWidth>0</wp14:pctWidth>
+              </wp14:sizeRelH>
+              <wp14:sizeRelV relativeFrom="margin">
+                <wp14:pctHeight>0</wp14:pctHeight>
+              </wp14:sizeRelV>
+            </wp:anchor>
+          </w:drawing>
+        </mc:Choice>
+        <mc:Fallback>
+          <w:pict>
+            <v:group w14:anchorId="0BCD78B3" id="Group 3566" o:spid="_x0000_s1026" style="position:absolute;margin-left:472.75pt;margin-top:-16.5pt;width:30.3pt;height:33.95pt;z-index:251664384;mso-width-relative:margin;mso-height-relative:margin" coordsize="7591,7600" o:gfxdata="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">
+              <v:shape id="Shape 36" o:spid="_x0000_s1027" style="position:absolute;width:7591;height:7600;visibility:visible;mso-wrap-style:square;v-text-anchor:top" coordsize="759101,760013" o:gfxdata="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" path="m379546,r8,l453943,7360v72955,14583,140605,50423,193990,103808c701318,164552,737157,232202,751740,305158r7361,74391l759101,380466r-7361,74390c737157,527812,701318,595462,647933,648846,594548,702231,526898,738070,453943,752654r-74385,7359l379543,760013r-74385,-7359c232202,738070,164552,702231,111167,648846,57783,595462,21943,527812,7360,454856l,380466r,-917l7360,305158c21943,232202,57783,164552,111167,111168,164552,57783,232202,21943,305158,7360l379546,xe" fillcolor="#fbb725" stroked="f" strokeweight="0">
+                <v:stroke miterlimit="83231f" joinstyle="miter"/>
+                <v:path arrowok="t" textboxrect="0,0,759101,760013"/>
+              </v:shape>
+              <v:shapetype id="_x0000_t75" coordsize="21600,21600" o:spt="75" o:preferrelative="t" path="m@4@5l@4@11@9@11@9@5xe" filled="f" stroked="f">
+                <v:stroke joinstyle="miter"/>
+                <v:formulas>
+                  <v:f eqn="if lineDrawn pixelLineWidth 0"/>
+                  <v:f eqn="sum @0 1 0"/>
+                  <v:f eqn="sum 0 0 @1"/>
+                  <v:f eqn="prod @2 1 2"/>
+                  <v:f eqn="prod @3 21600 pixelWidth"/>
+                  <v:f eqn="prod @3 21600 pixelHeight"/>
+                  <v:f eqn="sum @0 0 1"/>
+                  <v:f eqn="prod @6 1 2"/>
+                  <v:f eqn="prod @7 21600 pixelWidth"/>
+                  <v:f eqn="sum @8 21600 0"/>
+                  <v:f eqn="prod @7 21600 pixelHeight"/>
+                  <v:f eqn="sum @10 21600 0"/>
+                </v:formulas>
+                <v:path o:extrusionok="f" gradientshapeok="t" o:connecttype="rect"/>
+                <o:lock v:ext="edit" aspectratio="t"/>
+              </v:shapetype>
+              <v:shape id="Picture 38" o:spid="_x0000_s1028" type="#_x0000_t75" style="position:absolute;left:1568;top:1221;width:4483;height:4987;visibility:visible;mso-wrap-style:square" o:gfxdata="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">
+                <v:imagedata r:id="rId3" o:title=""/>
+              </v:shape>
+            </v:group>
+          </w:pict>
+        </mc:Fallback>
+      </mc:AlternateContent>
     </w:r>
   </w:p>
 </w:hdr>
@@ -37893,7 +39144,7 @@
         <v:path o:extrusionok="f" gradientshapeok="t" o:connecttype="rect"/>
         <o:lock v:ext="edit" aspectratio="t"/>
       </v:shapetype>
-      <v:shape id="_x0000_i1176" type="#_x0000_t75" style="width:11.25pt;height:11.25pt" o:bullet="t">
+      <v:shape id="_x0000_i1141" type="#_x0000_t75" style="width:11.2pt;height:11.2pt" o:bullet="t">
         <v:imagedata r:id="rId1" o:title="msoE02E"/>
       </v:shape>
     </w:pict>

</xml_diff>